<commit_message>
Models and Repository Created
</commit_message>
<xml_diff>
--- a/Pharmacy Complete Design.docx
+++ b/Pharmacy Complete Design.docx
@@ -13,12 +13,24 @@
           <w:szCs w:val="26"/>
         </w:rPr>
       </w:pPr>
-      <w:r>
+    </w:p>
+    <w:p>
+      <w:pPr>
+        <w:tabs>
+          <w:tab w:val="left" w:pos="1670"/>
+        </w:tabs>
         <w:rPr>
           <w:b/>
           <w:sz w:val="26"/>
           <w:szCs w:val="26"/>
         </w:rPr>
+      </w:pPr>
+      <w:r>
+        <w:rPr>
+          <w:b/>
+          <w:sz w:val="26"/>
+          <w:szCs w:val="26"/>
+        </w:rPr>
         <w:t>Pharmacy</w:t>
       </w:r>
       <w:r>
@@ -72,7 +84,21 @@
           <w:szCs w:val="26"/>
         </w:rPr>
         <w:tab/>
-        <w:t>-I</w:t>
+        <w:t>-</w:t>
+      </w:r>
+      <w:r>
+        <w:rPr>
+          <w:sz w:val="26"/>
+          <w:szCs w:val="26"/>
+        </w:rPr>
+        <w:t xml:space="preserve">category </w:t>
+      </w:r>
+      <w:r>
+        <w:rPr>
+          <w:sz w:val="26"/>
+          <w:szCs w:val="26"/>
+        </w:rPr>
+        <w:t>I</w:t>
       </w:r>
       <w:r>
         <w:rPr>
@@ -107,24 +133,12 @@
         </w:rPr>
         <w:t>ategory</w:t>
       </w:r>
-    </w:p>
-    <w:p>
-      <w:pPr>
-        <w:tabs>
-          <w:tab w:val="left" w:pos="1670"/>
-        </w:tabs>
-        <w:rPr>
-          <w:sz w:val="26"/>
-          <w:szCs w:val="26"/>
-        </w:rPr>
-      </w:pPr>
-      <w:r>
-        <w:rPr>
-          <w:sz w:val="26"/>
-          <w:szCs w:val="26"/>
-        </w:rPr>
-        <w:tab/>
-        <w:t>-Medicine General Name</w:t>
+      <w:r>
+        <w:rPr>
+          <w:sz w:val="26"/>
+          <w:szCs w:val="26"/>
+        </w:rPr>
+        <w:t xml:space="preserve"> name</w:t>
       </w:r>
     </w:p>
     <w:p>
@@ -225,7 +239,51 @@
           <w:szCs w:val="26"/>
         </w:rPr>
         <w:tab/>
-        <w:t xml:space="preserve">Description </w:t>
+        <w:t>Brand Name</w:t>
+      </w:r>
+    </w:p>
+    <w:p>
+      <w:pPr>
+        <w:tabs>
+          <w:tab w:val="left" w:pos="1670"/>
+        </w:tabs>
+        <w:rPr>
+          <w:sz w:val="26"/>
+          <w:szCs w:val="26"/>
+        </w:rPr>
+      </w:pPr>
+      <w:r>
+        <w:rPr>
+          <w:sz w:val="26"/>
+          <w:szCs w:val="26"/>
+        </w:rPr>
+        <w:tab/>
+        <w:t xml:space="preserve">Generic name </w:t>
+      </w:r>
+    </w:p>
+    <w:p>
+      <w:pPr>
+        <w:tabs>
+          <w:tab w:val="left" w:pos="1670"/>
+        </w:tabs>
+        <w:rPr>
+          <w:sz w:val="26"/>
+          <w:szCs w:val="26"/>
+        </w:rPr>
+      </w:pPr>
+      <w:r>
+        <w:rPr>
+          <w:sz w:val="26"/>
+          <w:szCs w:val="26"/>
+        </w:rPr>
+        <w:tab/>
+      </w:r>
+      <w:r>
+        <w:rPr>
+          <w:sz w:val="26"/>
+          <w:szCs w:val="26"/>
+        </w:rPr>
+        <w:t xml:space="preserve"> </w:t>
       </w:r>
     </w:p>
     <w:p>
@@ -368,17 +426,6 @@
           <w:szCs w:val="26"/>
         </w:rPr>
       </w:pPr>
-    </w:p>
-    <w:p>
-      <w:pPr>
-        <w:tabs>
-          <w:tab w:val="left" w:pos="1670"/>
-        </w:tabs>
-        <w:rPr>
-          <w:sz w:val="26"/>
-          <w:szCs w:val="26"/>
-        </w:rPr>
-      </w:pPr>
       <w:r>
         <w:rPr>
           <w:sz w:val="26"/>
@@ -448,13 +495,26 @@
           <w:szCs w:val="26"/>
         </w:rPr>
         <w:tab/>
-      </w:r>
-      <w:r>
-        <w:rPr>
-          <w:sz w:val="26"/>
-          <w:szCs w:val="26"/>
-        </w:rPr>
         <w:t>-Amount</w:t>
+      </w:r>
+    </w:p>
+    <w:p>
+      <w:pPr>
+        <w:tabs>
+          <w:tab w:val="left" w:pos="1670"/>
+        </w:tabs>
+        <w:rPr>
+          <w:sz w:val="26"/>
+          <w:szCs w:val="26"/>
+        </w:rPr>
+      </w:pPr>
+      <w:r>
+        <w:rPr>
+          <w:sz w:val="26"/>
+          <w:szCs w:val="26"/>
+        </w:rPr>
+        <w:tab/>
+        <w:t>-Quantity</w:t>
       </w:r>
     </w:p>
     <w:p>
@@ -595,531 +655,531 @@
           <w:sz w:val="26"/>
           <w:szCs w:val="26"/>
         </w:rPr>
+        <w:t>Order</w:t>
+      </w:r>
+      <w:r>
+        <w:rPr>
+          <w:sz w:val="26"/>
+          <w:szCs w:val="26"/>
+        </w:rPr>
+        <w:t>:</w:t>
+      </w:r>
+    </w:p>
+    <w:p>
+      <w:pPr>
+        <w:tabs>
+          <w:tab w:val="left" w:pos="1670"/>
+        </w:tabs>
+        <w:rPr>
+          <w:sz w:val="26"/>
+          <w:szCs w:val="26"/>
+        </w:rPr>
+      </w:pPr>
+      <w:r>
+        <w:rPr>
+          <w:sz w:val="26"/>
+          <w:szCs w:val="26"/>
+        </w:rPr>
+        <w:tab/>
+        <w:t>-</w:t>
+      </w:r>
+      <w:r>
+        <w:rPr>
+          <w:sz w:val="26"/>
+          <w:szCs w:val="26"/>
+        </w:rPr>
+        <w:t>Order</w:t>
+      </w:r>
+      <w:r>
+        <w:rPr>
+          <w:sz w:val="26"/>
+          <w:szCs w:val="26"/>
+        </w:rPr>
+        <w:t xml:space="preserve"> Id</w:t>
+      </w:r>
+    </w:p>
+    <w:p>
+      <w:pPr>
+        <w:tabs>
+          <w:tab w:val="left" w:pos="1670"/>
+        </w:tabs>
+        <w:rPr>
+          <w:sz w:val="26"/>
+          <w:szCs w:val="26"/>
+        </w:rPr>
+      </w:pPr>
+      <w:r>
+        <w:rPr>
+          <w:sz w:val="26"/>
+          <w:szCs w:val="26"/>
+        </w:rPr>
+        <w:tab/>
+        <w:t>-</w:t>
+      </w:r>
+      <w:r>
+        <w:rPr>
+          <w:sz w:val="26"/>
+          <w:szCs w:val="26"/>
+        </w:rPr>
+        <w:t>Paid</w:t>
+      </w:r>
+      <w:r>
+        <w:rPr>
+          <w:sz w:val="26"/>
+          <w:szCs w:val="26"/>
+        </w:rPr>
+        <w:t xml:space="preserve"> Amount</w:t>
+      </w:r>
+    </w:p>
+    <w:p>
+      <w:pPr>
+        <w:tabs>
+          <w:tab w:val="left" w:pos="1670"/>
+        </w:tabs>
+        <w:rPr>
+          <w:sz w:val="26"/>
+          <w:szCs w:val="26"/>
+        </w:rPr>
+      </w:pPr>
+      <w:r>
+        <w:rPr>
+          <w:sz w:val="26"/>
+          <w:szCs w:val="26"/>
+        </w:rPr>
+        <w:tab/>
+        <w:t>-Discount</w:t>
+      </w:r>
+    </w:p>
+    <w:p>
+      <w:pPr>
+        <w:tabs>
+          <w:tab w:val="left" w:pos="1670"/>
+        </w:tabs>
+        <w:rPr>
+          <w:sz w:val="26"/>
+          <w:szCs w:val="26"/>
+        </w:rPr>
+      </w:pPr>
+      <w:r>
+        <w:rPr>
+          <w:sz w:val="26"/>
+          <w:szCs w:val="26"/>
+        </w:rPr>
+        <w:tab/>
+        <w:t>-Delivery Charge</w:t>
+      </w:r>
+    </w:p>
+    <w:p>
+      <w:pPr>
+        <w:tabs>
+          <w:tab w:val="left" w:pos="1670"/>
+        </w:tabs>
+        <w:rPr>
+          <w:sz w:val="26"/>
+          <w:szCs w:val="26"/>
+        </w:rPr>
+      </w:pPr>
+      <w:r>
+        <w:rPr>
+          <w:sz w:val="26"/>
+          <w:szCs w:val="26"/>
+        </w:rPr>
+        <w:tab/>
+        <w:t>-Actual Amount</w:t>
+      </w:r>
+    </w:p>
+    <w:p>
+      <w:pPr>
+        <w:tabs>
+          <w:tab w:val="left" w:pos="1670"/>
+        </w:tabs>
+        <w:rPr>
+          <w:sz w:val="26"/>
+          <w:szCs w:val="26"/>
+        </w:rPr>
+      </w:pPr>
+      <w:r>
+        <w:rPr>
+          <w:sz w:val="26"/>
+          <w:szCs w:val="26"/>
+        </w:rPr>
+        <w:tab/>
+        <w:t>-Order Date</w:t>
+      </w:r>
+    </w:p>
+    <w:p>
+      <w:pPr>
+        <w:tabs>
+          <w:tab w:val="left" w:pos="1670"/>
+        </w:tabs>
+        <w:rPr>
+          <w:sz w:val="26"/>
+          <w:szCs w:val="26"/>
+        </w:rPr>
+      </w:pPr>
+    </w:p>
+    <w:p>
+      <w:pPr>
+        <w:tabs>
+          <w:tab w:val="left" w:pos="1670"/>
+        </w:tabs>
+        <w:rPr>
+          <w:sz w:val="26"/>
+          <w:szCs w:val="26"/>
+        </w:rPr>
+      </w:pPr>
+    </w:p>
+    <w:p>
+      <w:pPr>
+        <w:tabs>
+          <w:tab w:val="left" w:pos="1670"/>
+        </w:tabs>
+        <w:rPr>
+          <w:sz w:val="26"/>
+          <w:szCs w:val="26"/>
+        </w:rPr>
+      </w:pPr>
+    </w:p>
+    <w:p>
+      <w:pPr>
+        <w:tabs>
+          <w:tab w:val="left" w:pos="1670"/>
+        </w:tabs>
+        <w:rPr>
+          <w:sz w:val="26"/>
+          <w:szCs w:val="26"/>
+        </w:rPr>
+      </w:pPr>
+      <w:r>
+        <w:rPr>
+          <w:sz w:val="26"/>
+          <w:szCs w:val="26"/>
+        </w:rPr>
+        <w:t>Order Details:</w:t>
+      </w:r>
+    </w:p>
+    <w:p>
+      <w:pPr>
+        <w:tabs>
+          <w:tab w:val="left" w:pos="1670"/>
+        </w:tabs>
+        <w:rPr>
+          <w:sz w:val="26"/>
+          <w:szCs w:val="26"/>
+        </w:rPr>
+      </w:pPr>
+      <w:r>
+        <w:rPr>
+          <w:sz w:val="26"/>
+          <w:szCs w:val="26"/>
+        </w:rPr>
+        <w:tab/>
+        <w:t>-User Id</w:t>
+      </w:r>
+    </w:p>
+    <w:p>
+      <w:pPr>
+        <w:tabs>
+          <w:tab w:val="left" w:pos="1670"/>
+        </w:tabs>
+        <w:rPr>
+          <w:sz w:val="26"/>
+          <w:szCs w:val="26"/>
+        </w:rPr>
+      </w:pPr>
+      <w:r>
+        <w:rPr>
+          <w:sz w:val="26"/>
+          <w:szCs w:val="26"/>
+        </w:rPr>
+        <w:tab/>
+        <w:t>-Medicine Id</w:t>
+      </w:r>
+    </w:p>
+    <w:p>
+      <w:pPr>
+        <w:tabs>
+          <w:tab w:val="left" w:pos="1670"/>
+        </w:tabs>
+        <w:rPr>
+          <w:sz w:val="26"/>
+          <w:szCs w:val="26"/>
+        </w:rPr>
+      </w:pPr>
+      <w:r>
+        <w:rPr>
+          <w:sz w:val="26"/>
+          <w:szCs w:val="26"/>
+        </w:rPr>
+        <w:tab/>
+        <w:t>-</w:t>
+      </w:r>
+      <w:proofErr w:type="spellStart"/>
+      <w:r>
+        <w:rPr>
+          <w:sz w:val="26"/>
+          <w:szCs w:val="26"/>
+        </w:rPr>
+        <w:t>Qty</w:t>
+      </w:r>
+      <w:proofErr w:type="spellEnd"/>
+    </w:p>
+    <w:p>
+      <w:pPr>
+        <w:tabs>
+          <w:tab w:val="left" w:pos="1670"/>
+        </w:tabs>
+        <w:rPr>
+          <w:sz w:val="26"/>
+          <w:szCs w:val="26"/>
+        </w:rPr>
+      </w:pPr>
+      <w:r>
+        <w:rPr>
+          <w:sz w:val="26"/>
+          <w:szCs w:val="26"/>
+        </w:rPr>
+        <w:tab/>
+        <w:t>-Expiry Date</w:t>
+      </w:r>
+    </w:p>
+    <w:p>
+      <w:pPr>
+        <w:tabs>
+          <w:tab w:val="left" w:pos="1670"/>
+        </w:tabs>
+        <w:rPr>
+          <w:sz w:val="26"/>
+          <w:szCs w:val="26"/>
+        </w:rPr>
+      </w:pPr>
+      <w:r>
+        <w:rPr>
+          <w:sz w:val="26"/>
+          <w:szCs w:val="26"/>
+        </w:rPr>
+        <w:tab/>
+        <w:t>-</w:t>
+      </w:r>
+      <w:r>
+        <w:rPr>
+          <w:sz w:val="26"/>
+          <w:szCs w:val="26"/>
+        </w:rPr>
+        <w:t>Purchase Detail Id</w:t>
+      </w:r>
+    </w:p>
+    <w:p>
+      <w:pPr>
+        <w:tabs>
+          <w:tab w:val="left" w:pos="1670"/>
+        </w:tabs>
+        <w:rPr>
+          <w:sz w:val="26"/>
+          <w:szCs w:val="26"/>
+        </w:rPr>
+      </w:pPr>
+    </w:p>
+    <w:p>
+      <w:pPr>
+        <w:tabs>
+          <w:tab w:val="left" w:pos="1670"/>
+        </w:tabs>
+        <w:rPr>
+          <w:sz w:val="26"/>
+          <w:szCs w:val="26"/>
+        </w:rPr>
+      </w:pPr>
+    </w:p>
+    <w:p>
+      <w:pPr>
+        <w:tabs>
+          <w:tab w:val="left" w:pos="1670"/>
+        </w:tabs>
+        <w:rPr>
+          <w:sz w:val="26"/>
+          <w:szCs w:val="26"/>
+        </w:rPr>
+      </w:pPr>
+      <w:r>
+        <w:rPr>
+          <w:sz w:val="26"/>
+          <w:szCs w:val="26"/>
+        </w:rPr>
+        <w:t>Current Stock:</w:t>
+      </w:r>
+    </w:p>
+    <w:p>
+      <w:pPr>
+        <w:tabs>
+          <w:tab w:val="left" w:pos="1670"/>
+        </w:tabs>
+        <w:rPr>
+          <w:sz w:val="26"/>
+          <w:szCs w:val="26"/>
+        </w:rPr>
+      </w:pPr>
+      <w:r>
+        <w:rPr>
+          <w:sz w:val="26"/>
+          <w:szCs w:val="26"/>
+        </w:rPr>
+        <w:tab/>
+        <w:t>-</w:t>
+      </w:r>
+      <w:r>
+        <w:rPr>
+          <w:sz w:val="26"/>
+          <w:szCs w:val="26"/>
+        </w:rPr>
+        <w:t>Purchase Details Id</w:t>
+      </w:r>
+    </w:p>
+    <w:p>
+      <w:pPr>
+        <w:tabs>
+          <w:tab w:val="left" w:pos="1670"/>
+        </w:tabs>
+        <w:rPr>
+          <w:sz w:val="26"/>
+          <w:szCs w:val="26"/>
+        </w:rPr>
+      </w:pPr>
+      <w:r>
+        <w:rPr>
+          <w:sz w:val="26"/>
+          <w:szCs w:val="26"/>
+        </w:rPr>
+        <w:tab/>
+        <w:t>-</w:t>
+      </w:r>
+      <w:r>
+        <w:rPr>
+          <w:sz w:val="26"/>
+          <w:szCs w:val="26"/>
+        </w:rPr>
+        <w:t>Medicine Id</w:t>
+      </w:r>
+    </w:p>
+    <w:p>
+      <w:pPr>
+        <w:tabs>
+          <w:tab w:val="left" w:pos="1670"/>
+        </w:tabs>
+        <w:rPr>
+          <w:sz w:val="26"/>
+          <w:szCs w:val="26"/>
+        </w:rPr>
+      </w:pPr>
+      <w:r>
+        <w:rPr>
+          <w:sz w:val="26"/>
+          <w:szCs w:val="26"/>
+        </w:rPr>
+        <w:tab/>
+        <w:t>-Expiry Date</w:t>
+      </w:r>
+    </w:p>
+    <w:p>
+      <w:pPr>
+        <w:tabs>
+          <w:tab w:val="left" w:pos="1670"/>
+        </w:tabs>
+        <w:rPr>
+          <w:sz w:val="26"/>
+          <w:szCs w:val="26"/>
+        </w:rPr>
+      </w:pPr>
+      <w:r>
+        <w:rPr>
+          <w:sz w:val="26"/>
+          <w:szCs w:val="26"/>
+        </w:rPr>
+        <w:tab/>
+        <w:t>-</w:t>
+      </w:r>
+      <w:proofErr w:type="spellStart"/>
+      <w:r>
+        <w:rPr>
+          <w:sz w:val="26"/>
+          <w:szCs w:val="26"/>
+        </w:rPr>
+        <w:t>Qty</w:t>
+      </w:r>
+      <w:proofErr w:type="spellEnd"/>
+    </w:p>
+    <w:p>
+      <w:pPr>
+        <w:tabs>
+          <w:tab w:val="left" w:pos="1670"/>
+        </w:tabs>
+        <w:rPr>
+          <w:sz w:val="26"/>
+          <w:szCs w:val="26"/>
+        </w:rPr>
+      </w:pPr>
+      <w:r>
+        <w:rPr>
+          <w:sz w:val="26"/>
+          <w:szCs w:val="26"/>
+        </w:rPr>
+        <w:t>Vendor:</w:t>
+      </w:r>
+    </w:p>
+    <w:p>
+      <w:pPr>
+        <w:tabs>
+          <w:tab w:val="left" w:pos="1670"/>
+        </w:tabs>
+        <w:rPr>
+          <w:sz w:val="26"/>
+          <w:szCs w:val="26"/>
+        </w:rPr>
+      </w:pPr>
+      <w:r>
+        <w:rPr>
+          <w:sz w:val="26"/>
+          <w:szCs w:val="26"/>
+        </w:rPr>
+        <w:tab/>
+        <w:t>-Vendor Id</w:t>
+      </w:r>
+    </w:p>
+    <w:p>
+      <w:pPr>
+        <w:tabs>
+          <w:tab w:val="left" w:pos="1670"/>
+        </w:tabs>
+        <w:rPr>
+          <w:sz w:val="26"/>
+          <w:szCs w:val="26"/>
+        </w:rPr>
+      </w:pPr>
+      <w:r>
+        <w:rPr>
+          <w:sz w:val="26"/>
+          <w:szCs w:val="26"/>
+        </w:rPr>
+        <w:tab/>
+        <w:t>-Vendor Name</w:t>
+      </w:r>
+    </w:p>
+    <w:p>
+      <w:pPr>
+        <w:tabs>
+          <w:tab w:val="left" w:pos="1670"/>
+        </w:tabs>
+        <w:rPr>
+          <w:sz w:val="26"/>
+          <w:szCs w:val="26"/>
+        </w:rPr>
+      </w:pPr>
+      <w:r>
+        <w:rPr>
+          <w:sz w:val="26"/>
+          <w:szCs w:val="26"/>
+        </w:rPr>
         <w:lastRenderedPageBreak/>
-        <w:t>Order</w:t>
-      </w:r>
-      <w:r>
-        <w:rPr>
-          <w:sz w:val="26"/>
-          <w:szCs w:val="26"/>
-        </w:rPr>
-        <w:t>:</w:t>
-      </w:r>
-    </w:p>
-    <w:p>
-      <w:pPr>
-        <w:tabs>
-          <w:tab w:val="left" w:pos="1670"/>
-        </w:tabs>
-        <w:rPr>
-          <w:sz w:val="26"/>
-          <w:szCs w:val="26"/>
-        </w:rPr>
-      </w:pPr>
-      <w:r>
-        <w:rPr>
-          <w:sz w:val="26"/>
-          <w:szCs w:val="26"/>
-        </w:rPr>
-        <w:tab/>
-        <w:t>-</w:t>
-      </w:r>
-      <w:r>
-        <w:rPr>
-          <w:sz w:val="26"/>
-          <w:szCs w:val="26"/>
-        </w:rPr>
-        <w:t>Order</w:t>
-      </w:r>
-      <w:r>
-        <w:rPr>
-          <w:sz w:val="26"/>
-          <w:szCs w:val="26"/>
-        </w:rPr>
-        <w:t xml:space="preserve"> Id</w:t>
-      </w:r>
-    </w:p>
-    <w:p>
-      <w:pPr>
-        <w:tabs>
-          <w:tab w:val="left" w:pos="1670"/>
-        </w:tabs>
-        <w:rPr>
-          <w:sz w:val="26"/>
-          <w:szCs w:val="26"/>
-        </w:rPr>
-      </w:pPr>
-      <w:r>
-        <w:rPr>
-          <w:sz w:val="26"/>
-          <w:szCs w:val="26"/>
-        </w:rPr>
-        <w:tab/>
-        <w:t>-</w:t>
-      </w:r>
-      <w:r>
-        <w:rPr>
-          <w:sz w:val="26"/>
-          <w:szCs w:val="26"/>
-        </w:rPr>
-        <w:t>Paid</w:t>
-      </w:r>
-      <w:r>
-        <w:rPr>
-          <w:sz w:val="26"/>
-          <w:szCs w:val="26"/>
-        </w:rPr>
-        <w:t xml:space="preserve"> Amount</w:t>
-      </w:r>
-    </w:p>
-    <w:p>
-      <w:pPr>
-        <w:tabs>
-          <w:tab w:val="left" w:pos="1670"/>
-        </w:tabs>
-        <w:rPr>
-          <w:sz w:val="26"/>
-          <w:szCs w:val="26"/>
-        </w:rPr>
-      </w:pPr>
-      <w:r>
-        <w:rPr>
-          <w:sz w:val="26"/>
-          <w:szCs w:val="26"/>
-        </w:rPr>
-        <w:tab/>
-        <w:t>-Discount</w:t>
-      </w:r>
-    </w:p>
-    <w:p>
-      <w:pPr>
-        <w:tabs>
-          <w:tab w:val="left" w:pos="1670"/>
-        </w:tabs>
-        <w:rPr>
-          <w:sz w:val="26"/>
-          <w:szCs w:val="26"/>
-        </w:rPr>
-      </w:pPr>
-      <w:r>
-        <w:rPr>
-          <w:sz w:val="26"/>
-          <w:szCs w:val="26"/>
-        </w:rPr>
-        <w:tab/>
-        <w:t>-Delivery Charge</w:t>
-      </w:r>
-    </w:p>
-    <w:p>
-      <w:pPr>
-        <w:tabs>
-          <w:tab w:val="left" w:pos="1670"/>
-        </w:tabs>
-        <w:rPr>
-          <w:sz w:val="26"/>
-          <w:szCs w:val="26"/>
-        </w:rPr>
-      </w:pPr>
-      <w:r>
-        <w:rPr>
-          <w:sz w:val="26"/>
-          <w:szCs w:val="26"/>
-        </w:rPr>
-        <w:tab/>
-        <w:t>-Actual Amount</w:t>
-      </w:r>
-    </w:p>
-    <w:p>
-      <w:pPr>
-        <w:tabs>
-          <w:tab w:val="left" w:pos="1670"/>
-        </w:tabs>
-        <w:rPr>
-          <w:sz w:val="26"/>
-          <w:szCs w:val="26"/>
-        </w:rPr>
-      </w:pPr>
-      <w:r>
-        <w:rPr>
-          <w:sz w:val="26"/>
-          <w:szCs w:val="26"/>
-        </w:rPr>
-        <w:tab/>
-        <w:t>-Order Date</w:t>
-      </w:r>
-    </w:p>
-    <w:p>
-      <w:pPr>
-        <w:tabs>
-          <w:tab w:val="left" w:pos="1670"/>
-        </w:tabs>
-        <w:rPr>
-          <w:sz w:val="26"/>
-          <w:szCs w:val="26"/>
-        </w:rPr>
-      </w:pPr>
-    </w:p>
-    <w:p>
-      <w:pPr>
-        <w:tabs>
-          <w:tab w:val="left" w:pos="1670"/>
-        </w:tabs>
-        <w:rPr>
-          <w:sz w:val="26"/>
-          <w:szCs w:val="26"/>
-        </w:rPr>
-      </w:pPr>
-    </w:p>
-    <w:p>
-      <w:pPr>
-        <w:tabs>
-          <w:tab w:val="left" w:pos="1670"/>
-        </w:tabs>
-        <w:rPr>
-          <w:sz w:val="26"/>
-          <w:szCs w:val="26"/>
-        </w:rPr>
-      </w:pPr>
-    </w:p>
-    <w:p>
-      <w:pPr>
-        <w:tabs>
-          <w:tab w:val="left" w:pos="1670"/>
-        </w:tabs>
-        <w:rPr>
-          <w:sz w:val="26"/>
-          <w:szCs w:val="26"/>
-        </w:rPr>
-      </w:pPr>
-      <w:r>
-        <w:rPr>
-          <w:sz w:val="26"/>
-          <w:szCs w:val="26"/>
-        </w:rPr>
-        <w:t>Order Details:</w:t>
-      </w:r>
-    </w:p>
-    <w:p>
-      <w:pPr>
-        <w:tabs>
-          <w:tab w:val="left" w:pos="1670"/>
-        </w:tabs>
-        <w:rPr>
-          <w:sz w:val="26"/>
-          <w:szCs w:val="26"/>
-        </w:rPr>
-      </w:pPr>
-      <w:r>
-        <w:rPr>
-          <w:sz w:val="26"/>
-          <w:szCs w:val="26"/>
-        </w:rPr>
-        <w:tab/>
-        <w:t>-User Id</w:t>
-      </w:r>
-    </w:p>
-    <w:p>
-      <w:pPr>
-        <w:tabs>
-          <w:tab w:val="left" w:pos="1670"/>
-        </w:tabs>
-        <w:rPr>
-          <w:sz w:val="26"/>
-          <w:szCs w:val="26"/>
-        </w:rPr>
-      </w:pPr>
-      <w:r>
-        <w:rPr>
-          <w:sz w:val="26"/>
-          <w:szCs w:val="26"/>
-        </w:rPr>
-        <w:tab/>
-        <w:t>-Medicine Id</w:t>
-      </w:r>
-    </w:p>
-    <w:p>
-      <w:pPr>
-        <w:tabs>
-          <w:tab w:val="left" w:pos="1670"/>
-        </w:tabs>
-        <w:rPr>
-          <w:sz w:val="26"/>
-          <w:szCs w:val="26"/>
-        </w:rPr>
-      </w:pPr>
-      <w:r>
-        <w:rPr>
-          <w:sz w:val="26"/>
-          <w:szCs w:val="26"/>
-        </w:rPr>
-        <w:tab/>
-        <w:t>-</w:t>
-      </w:r>
-      <w:proofErr w:type="spellStart"/>
-      <w:r>
-        <w:rPr>
-          <w:sz w:val="26"/>
-          <w:szCs w:val="26"/>
-        </w:rPr>
-        <w:t>Qty</w:t>
-      </w:r>
-      <w:proofErr w:type="spellEnd"/>
-    </w:p>
-    <w:p>
-      <w:pPr>
-        <w:tabs>
-          <w:tab w:val="left" w:pos="1670"/>
-        </w:tabs>
-        <w:rPr>
-          <w:sz w:val="26"/>
-          <w:szCs w:val="26"/>
-        </w:rPr>
-      </w:pPr>
-      <w:r>
-        <w:rPr>
-          <w:sz w:val="26"/>
-          <w:szCs w:val="26"/>
-        </w:rPr>
-        <w:tab/>
-        <w:t>-Expiry Date</w:t>
-      </w:r>
-    </w:p>
-    <w:p>
-      <w:pPr>
-        <w:tabs>
-          <w:tab w:val="left" w:pos="1670"/>
-        </w:tabs>
-        <w:rPr>
-          <w:sz w:val="26"/>
-          <w:szCs w:val="26"/>
-        </w:rPr>
-      </w:pPr>
-      <w:r>
-        <w:rPr>
-          <w:sz w:val="26"/>
-          <w:szCs w:val="26"/>
-        </w:rPr>
-        <w:tab/>
-        <w:t>-</w:t>
-      </w:r>
-      <w:r>
-        <w:rPr>
-          <w:sz w:val="26"/>
-          <w:szCs w:val="26"/>
-        </w:rPr>
-        <w:t>Purchase Detail Id</w:t>
-      </w:r>
-    </w:p>
-    <w:p>
-      <w:pPr>
-        <w:tabs>
-          <w:tab w:val="left" w:pos="1670"/>
-        </w:tabs>
-        <w:rPr>
-          <w:sz w:val="26"/>
-          <w:szCs w:val="26"/>
-        </w:rPr>
-      </w:pPr>
-    </w:p>
-    <w:p>
-      <w:pPr>
-        <w:tabs>
-          <w:tab w:val="left" w:pos="1670"/>
-        </w:tabs>
-        <w:rPr>
-          <w:sz w:val="26"/>
-          <w:szCs w:val="26"/>
-        </w:rPr>
-      </w:pPr>
-    </w:p>
-    <w:p>
-      <w:pPr>
-        <w:tabs>
-          <w:tab w:val="left" w:pos="1670"/>
-        </w:tabs>
-        <w:rPr>
-          <w:sz w:val="26"/>
-          <w:szCs w:val="26"/>
-        </w:rPr>
-      </w:pPr>
-      <w:r>
-        <w:rPr>
-          <w:sz w:val="26"/>
-          <w:szCs w:val="26"/>
-        </w:rPr>
-        <w:t>Current Stock:</w:t>
-      </w:r>
-    </w:p>
-    <w:p>
-      <w:pPr>
-        <w:tabs>
-          <w:tab w:val="left" w:pos="1670"/>
-        </w:tabs>
-        <w:rPr>
-          <w:sz w:val="26"/>
-          <w:szCs w:val="26"/>
-        </w:rPr>
-      </w:pPr>
-      <w:r>
-        <w:rPr>
-          <w:sz w:val="26"/>
-          <w:szCs w:val="26"/>
-        </w:rPr>
-        <w:tab/>
-        <w:t>-</w:t>
-      </w:r>
-      <w:r>
-        <w:rPr>
-          <w:sz w:val="26"/>
-          <w:szCs w:val="26"/>
-        </w:rPr>
-        <w:t>Purchase Details Id</w:t>
-      </w:r>
-    </w:p>
-    <w:p>
-      <w:pPr>
-        <w:tabs>
-          <w:tab w:val="left" w:pos="1670"/>
-        </w:tabs>
-        <w:rPr>
-          <w:sz w:val="26"/>
-          <w:szCs w:val="26"/>
-        </w:rPr>
-      </w:pPr>
-      <w:r>
-        <w:rPr>
-          <w:sz w:val="26"/>
-          <w:szCs w:val="26"/>
-        </w:rPr>
-        <w:tab/>
-        <w:t>-</w:t>
-      </w:r>
-      <w:r>
-        <w:rPr>
-          <w:sz w:val="26"/>
-          <w:szCs w:val="26"/>
-        </w:rPr>
-        <w:t>Medicine Id</w:t>
-      </w:r>
-    </w:p>
-    <w:p>
-      <w:pPr>
-        <w:tabs>
-          <w:tab w:val="left" w:pos="1670"/>
-        </w:tabs>
-        <w:rPr>
-          <w:sz w:val="26"/>
-          <w:szCs w:val="26"/>
-        </w:rPr>
-      </w:pPr>
-      <w:r>
-        <w:rPr>
-          <w:sz w:val="26"/>
-          <w:szCs w:val="26"/>
-        </w:rPr>
-        <w:tab/>
-        <w:t>-Expiry Date</w:t>
-      </w:r>
-    </w:p>
-    <w:p>
-      <w:pPr>
-        <w:tabs>
-          <w:tab w:val="left" w:pos="1670"/>
-        </w:tabs>
-        <w:rPr>
-          <w:sz w:val="26"/>
-          <w:szCs w:val="26"/>
-        </w:rPr>
-      </w:pPr>
-      <w:r>
-        <w:rPr>
-          <w:sz w:val="26"/>
-          <w:szCs w:val="26"/>
-        </w:rPr>
-        <w:tab/>
-        <w:t>-</w:t>
-      </w:r>
-      <w:proofErr w:type="spellStart"/>
-      <w:r>
-        <w:rPr>
-          <w:sz w:val="26"/>
-          <w:szCs w:val="26"/>
-        </w:rPr>
-        <w:t>Qty</w:t>
-      </w:r>
-      <w:proofErr w:type="spellEnd"/>
-    </w:p>
-    <w:p>
-      <w:pPr>
-        <w:tabs>
-          <w:tab w:val="left" w:pos="1670"/>
-        </w:tabs>
-        <w:rPr>
-          <w:sz w:val="26"/>
-          <w:szCs w:val="26"/>
-        </w:rPr>
-      </w:pPr>
-      <w:r>
-        <w:rPr>
-          <w:sz w:val="26"/>
-          <w:szCs w:val="26"/>
-        </w:rPr>
-        <w:t>Vendor:</w:t>
-      </w:r>
-    </w:p>
-    <w:p>
-      <w:pPr>
-        <w:tabs>
-          <w:tab w:val="left" w:pos="1670"/>
-        </w:tabs>
-        <w:rPr>
-          <w:sz w:val="26"/>
-          <w:szCs w:val="26"/>
-        </w:rPr>
-      </w:pPr>
-      <w:r>
-        <w:rPr>
-          <w:sz w:val="26"/>
-          <w:szCs w:val="26"/>
-        </w:rPr>
-        <w:tab/>
-        <w:t>-Vendor Id</w:t>
-      </w:r>
-    </w:p>
-    <w:p>
-      <w:pPr>
-        <w:tabs>
-          <w:tab w:val="left" w:pos="1670"/>
-        </w:tabs>
-        <w:rPr>
-          <w:sz w:val="26"/>
-          <w:szCs w:val="26"/>
-        </w:rPr>
-      </w:pPr>
-      <w:r>
-        <w:rPr>
-          <w:sz w:val="26"/>
-          <w:szCs w:val="26"/>
-        </w:rPr>
-        <w:tab/>
-        <w:t>-Vendor Name</w:t>
-      </w:r>
-    </w:p>
-    <w:p>
-      <w:pPr>
-        <w:tabs>
-          <w:tab w:val="left" w:pos="1670"/>
-        </w:tabs>
-        <w:rPr>
-          <w:sz w:val="26"/>
-          <w:szCs w:val="26"/>
-        </w:rPr>
-      </w:pPr>
-      <w:r>
-        <w:rPr>
-          <w:sz w:val="26"/>
-          <w:szCs w:val="26"/>
-        </w:rPr>
         <w:tab/>
         <w:t>-Ve</w:t>
       </w:r>
@@ -1174,6 +1234,8 @@
           <w:szCs w:val="26"/>
         </w:rPr>
       </w:pPr>
+      <w:bookmarkStart w:id="0" w:name="_GoBack"/>
+      <w:bookmarkEnd w:id="0"/>
     </w:p>
     <w:p>
       <w:pPr>
@@ -1689,7 +1751,6 @@
           <w:sz w:val="40"/>
           <w:szCs w:val="40"/>
         </w:rPr>
-        <w:lastRenderedPageBreak/>
         <w:t>Services</w:t>
       </w:r>
       <w:r>
@@ -2281,36 +2342,18 @@
       </w:r>
     </w:p>
     <w:p>
-      <w:pPr>
-        <w:tabs>
-          <w:tab w:val="left" w:pos="1670"/>
-        </w:tabs>
-        <w:rPr>
-          <w:sz w:val="30"/>
-          <w:szCs w:val="30"/>
-        </w:rPr>
-      </w:pPr>
-      <w:r>
-        <w:rPr>
-          <w:sz w:val="30"/>
-          <w:szCs w:val="30"/>
-        </w:rPr>
-        <w:tab/>
+      <w:r>
+        <w:tab/>
+      </w:r>
+      <w:r>
+        <w:t xml:space="preserve">                   </w:t>
       </w:r>
       <w:proofErr w:type="gramStart"/>
       <w:r>
-        <w:rPr>
-          <w:sz w:val="30"/>
-          <w:szCs w:val="30"/>
-        </w:rPr>
         <w:t>7.View</w:t>
       </w:r>
       <w:proofErr w:type="gramEnd"/>
       <w:r>
-        <w:rPr>
-          <w:sz w:val="30"/>
-          <w:szCs w:val="30"/>
-        </w:rPr>
         <w:t xml:space="preserve"> Product </w:t>
       </w:r>
     </w:p>
@@ -2378,7 +2421,7 @@
           <w:sz w:val="30"/>
           <w:szCs w:val="30"/>
         </w:rPr>
-        <w:t>9.Search</w:t>
+        <w:t>9.Symptoms</w:t>
       </w:r>
       <w:proofErr w:type="gramEnd"/>
       <w:r>
@@ -2386,7 +2429,7 @@
           <w:sz w:val="30"/>
           <w:szCs w:val="30"/>
         </w:rPr>
-        <w:t xml:space="preserve"> by description</w:t>
+        <w:t xml:space="preserve"> checker</w:t>
       </w:r>
     </w:p>
     <w:p>
@@ -2463,10 +2506,54 @@
           <w:sz w:val="30"/>
           <w:szCs w:val="30"/>
         </w:rPr>
+        <w:lastRenderedPageBreak/>
         <w:t>Register</w:t>
       </w:r>
-      <w:bookmarkStart w:id="0" w:name="_GoBack"/>
-      <w:bookmarkEnd w:id="0"/>
+    </w:p>
+    <w:p>
+      <w:pPr>
+        <w:tabs>
+          <w:tab w:val="left" w:pos="1670"/>
+        </w:tabs>
+        <w:rPr>
+          <w:sz w:val="30"/>
+          <w:szCs w:val="30"/>
+        </w:rPr>
+      </w:pPr>
+      <w:r>
+        <w:rPr>
+          <w:sz w:val="30"/>
+          <w:szCs w:val="30"/>
+        </w:rPr>
+        <w:t>Phases</w:t>
+      </w:r>
+    </w:p>
+    <w:p>
+      <w:pPr>
+        <w:tabs>
+          <w:tab w:val="left" w:pos="1670"/>
+        </w:tabs>
+        <w:rPr>
+          <w:sz w:val="30"/>
+          <w:szCs w:val="30"/>
+        </w:rPr>
+      </w:pPr>
+      <w:proofErr w:type="gramStart"/>
+      <w:r>
+        <w:rPr>
+          <w:sz w:val="30"/>
+          <w:szCs w:val="30"/>
+        </w:rPr>
+        <w:t>1.admin</w:t>
+      </w:r>
+      <w:proofErr w:type="gramEnd"/>
+      <w:r>
+        <w:rPr>
+          <w:sz w:val="30"/>
+          <w:szCs w:val="30"/>
+        </w:rPr>
+        <w:t xml:space="preserve"> and user login</w:t>
+      </w:r>
     </w:p>
     <w:sectPr>
       <w:pgSz w:w="11906" w:h="16838"/>
@@ -3025,6 +3112,15 @@
       <w:contextualSpacing/>
     </w:pPr>
   </w:style>
+  <w:style w:type="paragraph" w:styleId="NoSpacing">
+    <w:name w:val="No Spacing"/>
+    <w:uiPriority w:val="1"/>
+    <w:qFormat/>
+    <w:rsid w:val="00C5786F"/>
+    <w:pPr>
+      <w:spacing w:after="0" w:line="240" w:lineRule="auto"/>
+    </w:pPr>
+  </w:style>
 </w:styles>
 </file>
 

</xml_diff>

<commit_message>
Authentication for pharmacy update
</commit_message>
<xml_diff>
--- a/Pharmacy Complete Design.docx
+++ b/Pharmacy Complete Design.docx
@@ -1234,8 +1234,6 @@
           <w:szCs w:val="26"/>
         </w:rPr>
       </w:pPr>
-      <w:bookmarkStart w:id="0" w:name="_GoBack"/>
-      <w:bookmarkEnd w:id="0"/>
     </w:p>
     <w:p>
       <w:pPr>
@@ -2554,6 +2552,105 @@
         </w:rPr>
         <w:t xml:space="preserve"> and user login</w:t>
       </w:r>
+      <w:r>
+        <w:rPr>
+          <w:sz w:val="30"/>
+          <w:szCs w:val="30"/>
+        </w:rPr>
+        <w:t xml:space="preserve"> -c</w:t>
+      </w:r>
+    </w:p>
+    <w:p>
+      <w:pPr>
+        <w:tabs>
+          <w:tab w:val="left" w:pos="1670"/>
+        </w:tabs>
+        <w:rPr>
+          <w:sz w:val="30"/>
+          <w:szCs w:val="30"/>
+        </w:rPr>
+      </w:pPr>
+      <w:proofErr w:type="gramStart"/>
+      <w:r>
+        <w:rPr>
+          <w:sz w:val="30"/>
+          <w:szCs w:val="30"/>
+        </w:rPr>
+        <w:t>2.Purchase</w:t>
+      </w:r>
+      <w:proofErr w:type="gramEnd"/>
+      <w:r>
+        <w:rPr>
+          <w:sz w:val="30"/>
+          <w:szCs w:val="30"/>
+        </w:rPr>
+        <w:t xml:space="preserve"> Medicine</w:t>
+      </w:r>
+      <w:r>
+        <w:rPr>
+          <w:sz w:val="30"/>
+          <w:szCs w:val="30"/>
+        </w:rPr>
+        <w:t xml:space="preserve"> </w:t>
+      </w:r>
+    </w:p>
+    <w:p>
+      <w:pPr>
+        <w:tabs>
+          <w:tab w:val="left" w:pos="1670"/>
+        </w:tabs>
+        <w:rPr>
+          <w:sz w:val="30"/>
+          <w:szCs w:val="30"/>
+        </w:rPr>
+      </w:pPr>
+      <w:proofErr w:type="gramStart"/>
+      <w:r>
+        <w:rPr>
+          <w:sz w:val="30"/>
+          <w:szCs w:val="30"/>
+        </w:rPr>
+        <w:t>3.Maintain</w:t>
+      </w:r>
+      <w:proofErr w:type="gramEnd"/>
+      <w:r>
+        <w:rPr>
+          <w:sz w:val="30"/>
+          <w:szCs w:val="30"/>
+        </w:rPr>
+        <w:t xml:space="preserve"> Stock</w:t>
+      </w:r>
+    </w:p>
+    <w:p>
+      <w:pPr>
+        <w:tabs>
+          <w:tab w:val="left" w:pos="1670"/>
+        </w:tabs>
+        <w:rPr>
+          <w:sz w:val="30"/>
+          <w:szCs w:val="30"/>
+        </w:rPr>
+      </w:pPr>
+      <w:r>
+        <w:rPr>
+          <w:sz w:val="30"/>
+          <w:szCs w:val="30"/>
+        </w:rPr>
+        <w:t>4.</w:t>
+      </w:r>
+      <w:bookmarkStart w:id="0" w:name="_GoBack"/>
+      <w:bookmarkEnd w:id="0"/>
+    </w:p>
+    <w:p>
+      <w:pPr>
+        <w:tabs>
+          <w:tab w:val="left" w:pos="1670"/>
+        </w:tabs>
+        <w:rPr>
+          <w:sz w:val="30"/>
+          <w:szCs w:val="30"/>
+        </w:rPr>
+      </w:pPr>
     </w:p>
     <w:sectPr>
       <w:pgSz w:w="11906" w:h="16838"/>

</xml_diff>

<commit_message>
User service order and cart service complete
</commit_message>
<xml_diff>
--- a/Pharmacy Complete Design.docx
+++ b/Pharmacy Complete Design.docx
@@ -4,6 +4,310 @@
   <w:body>
     <w:p>
       <w:pPr>
+        <w:autoSpaceDE w:val="0"/>
+        <w:autoSpaceDN w:val="0"/>
+        <w:adjustRightInd w:val="0"/>
+        <w:spacing w:after="0" w:line="240" w:lineRule="auto"/>
+        <w:rPr>
+          <w:rFonts w:ascii="Consolas" w:hAnsi="Consolas" w:cs="Consolas"/>
+          <w:color w:val="000000"/>
+          <w:sz w:val="19"/>
+          <w:szCs w:val="19"/>
+        </w:rPr>
+      </w:pPr>
+      <w:proofErr w:type="gramStart"/>
+      <w:r>
+        <w:rPr>
+          <w:rFonts w:ascii="Consolas" w:hAnsi="Consolas" w:cs="Consolas"/>
+          <w:color w:val="0000FF"/>
+          <w:sz w:val="19"/>
+          <w:szCs w:val="19"/>
+        </w:rPr>
+        <w:t>delete</w:t>
+      </w:r>
+      <w:proofErr w:type="gramEnd"/>
+      <w:r>
+        <w:rPr>
+          <w:rFonts w:ascii="Consolas" w:hAnsi="Consolas" w:cs="Consolas"/>
+          <w:color w:val="000000"/>
+          <w:sz w:val="19"/>
+          <w:szCs w:val="19"/>
+        </w:rPr>
+        <w:t xml:space="preserve"> </w:t>
+      </w:r>
+      <w:r>
+        <w:rPr>
+          <w:rFonts w:ascii="Consolas" w:hAnsi="Consolas" w:cs="Consolas"/>
+          <w:color w:val="0000FF"/>
+          <w:sz w:val="19"/>
+          <w:szCs w:val="19"/>
+        </w:rPr>
+        <w:t>from</w:t>
+      </w:r>
+      <w:r>
+        <w:rPr>
+          <w:rFonts w:ascii="Consolas" w:hAnsi="Consolas" w:cs="Consolas"/>
+          <w:color w:val="000000"/>
+          <w:sz w:val="19"/>
+          <w:szCs w:val="19"/>
+        </w:rPr>
+        <w:t xml:space="preserve">  Stocks</w:t>
+      </w:r>
+      <w:r>
+        <w:rPr>
+          <w:rFonts w:ascii="Consolas" w:hAnsi="Consolas" w:cs="Consolas"/>
+          <w:color w:val="808080"/>
+          <w:sz w:val="19"/>
+          <w:szCs w:val="19"/>
+        </w:rPr>
+        <w:t>;</w:t>
+      </w:r>
+    </w:p>
+    <w:p>
+      <w:pPr>
+        <w:autoSpaceDE w:val="0"/>
+        <w:autoSpaceDN w:val="0"/>
+        <w:adjustRightInd w:val="0"/>
+        <w:spacing w:after="0" w:line="240" w:lineRule="auto"/>
+        <w:rPr>
+          <w:rFonts w:ascii="Consolas" w:hAnsi="Consolas" w:cs="Consolas"/>
+          <w:color w:val="000000"/>
+          <w:sz w:val="19"/>
+          <w:szCs w:val="19"/>
+        </w:rPr>
+      </w:pPr>
+      <w:proofErr w:type="gramStart"/>
+      <w:r>
+        <w:rPr>
+          <w:rFonts w:ascii="Consolas" w:hAnsi="Consolas" w:cs="Consolas"/>
+          <w:color w:val="0000FF"/>
+          <w:sz w:val="19"/>
+          <w:szCs w:val="19"/>
+        </w:rPr>
+        <w:t>delete</w:t>
+      </w:r>
+      <w:proofErr w:type="gramEnd"/>
+      <w:r>
+        <w:rPr>
+          <w:rFonts w:ascii="Consolas" w:hAnsi="Consolas" w:cs="Consolas"/>
+          <w:color w:val="000000"/>
+          <w:sz w:val="19"/>
+          <w:szCs w:val="19"/>
+        </w:rPr>
+        <w:t xml:space="preserve"> </w:t>
+      </w:r>
+      <w:r>
+        <w:rPr>
+          <w:rFonts w:ascii="Consolas" w:hAnsi="Consolas" w:cs="Consolas"/>
+          <w:color w:val="0000FF"/>
+          <w:sz w:val="19"/>
+          <w:szCs w:val="19"/>
+        </w:rPr>
+        <w:t>from</w:t>
+      </w:r>
+      <w:r>
+        <w:rPr>
+          <w:rFonts w:ascii="Consolas" w:hAnsi="Consolas" w:cs="Consolas"/>
+          <w:color w:val="000000"/>
+          <w:sz w:val="19"/>
+          <w:szCs w:val="19"/>
+        </w:rPr>
+        <w:t xml:space="preserve">  </w:t>
+      </w:r>
+      <w:proofErr w:type="spellStart"/>
+      <w:r>
+        <w:rPr>
+          <w:rFonts w:ascii="Consolas" w:hAnsi="Consolas" w:cs="Consolas"/>
+          <w:color w:val="000000"/>
+          <w:sz w:val="19"/>
+          <w:szCs w:val="19"/>
+        </w:rPr>
+        <w:t>PurchaseDetails</w:t>
+      </w:r>
+      <w:proofErr w:type="spellEnd"/>
+      <w:r>
+        <w:rPr>
+          <w:rFonts w:ascii="Consolas" w:hAnsi="Consolas" w:cs="Consolas"/>
+          <w:color w:val="808080"/>
+          <w:sz w:val="19"/>
+          <w:szCs w:val="19"/>
+        </w:rPr>
+        <w:t>;</w:t>
+      </w:r>
+    </w:p>
+    <w:p>
+      <w:pPr>
+        <w:autoSpaceDE w:val="0"/>
+        <w:autoSpaceDN w:val="0"/>
+        <w:adjustRightInd w:val="0"/>
+        <w:spacing w:after="0" w:line="240" w:lineRule="auto"/>
+        <w:rPr>
+          <w:rFonts w:ascii="Consolas" w:hAnsi="Consolas" w:cs="Consolas"/>
+          <w:color w:val="000000"/>
+          <w:sz w:val="19"/>
+          <w:szCs w:val="19"/>
+        </w:rPr>
+      </w:pPr>
+      <w:proofErr w:type="gramStart"/>
+      <w:r>
+        <w:rPr>
+          <w:rFonts w:ascii="Consolas" w:hAnsi="Consolas" w:cs="Consolas"/>
+          <w:color w:val="0000FF"/>
+          <w:sz w:val="19"/>
+          <w:szCs w:val="19"/>
+        </w:rPr>
+        <w:t>delete</w:t>
+      </w:r>
+      <w:proofErr w:type="gramEnd"/>
+      <w:r>
+        <w:rPr>
+          <w:rFonts w:ascii="Consolas" w:hAnsi="Consolas" w:cs="Consolas"/>
+          <w:color w:val="000000"/>
+          <w:sz w:val="19"/>
+          <w:szCs w:val="19"/>
+        </w:rPr>
+        <w:t xml:space="preserve"> </w:t>
+      </w:r>
+      <w:r>
+        <w:rPr>
+          <w:rFonts w:ascii="Consolas" w:hAnsi="Consolas" w:cs="Consolas"/>
+          <w:color w:val="0000FF"/>
+          <w:sz w:val="19"/>
+          <w:szCs w:val="19"/>
+        </w:rPr>
+        <w:t>from</w:t>
+      </w:r>
+      <w:r>
+        <w:rPr>
+          <w:rFonts w:ascii="Consolas" w:hAnsi="Consolas" w:cs="Consolas"/>
+          <w:color w:val="000000"/>
+          <w:sz w:val="19"/>
+          <w:szCs w:val="19"/>
+        </w:rPr>
+        <w:t xml:space="preserve">  Purchases</w:t>
+      </w:r>
+      <w:r>
+        <w:rPr>
+          <w:rFonts w:ascii="Consolas" w:hAnsi="Consolas" w:cs="Consolas"/>
+          <w:color w:val="808080"/>
+          <w:sz w:val="19"/>
+          <w:szCs w:val="19"/>
+        </w:rPr>
+        <w:t>;</w:t>
+      </w:r>
+    </w:p>
+    <w:p>
+      <w:pPr>
+        <w:autoSpaceDE w:val="0"/>
+        <w:autoSpaceDN w:val="0"/>
+        <w:adjustRightInd w:val="0"/>
+        <w:spacing w:after="0" w:line="240" w:lineRule="auto"/>
+        <w:rPr>
+          <w:rFonts w:ascii="Consolas" w:hAnsi="Consolas" w:cs="Consolas"/>
+          <w:color w:val="000000"/>
+          <w:sz w:val="19"/>
+          <w:szCs w:val="19"/>
+        </w:rPr>
+      </w:pPr>
+      <w:proofErr w:type="gramStart"/>
+      <w:r>
+        <w:rPr>
+          <w:rFonts w:ascii="Consolas" w:hAnsi="Consolas" w:cs="Consolas"/>
+          <w:color w:val="0000FF"/>
+          <w:sz w:val="19"/>
+          <w:szCs w:val="19"/>
+        </w:rPr>
+        <w:t>delete</w:t>
+      </w:r>
+      <w:proofErr w:type="gramEnd"/>
+      <w:r>
+        <w:rPr>
+          <w:rFonts w:ascii="Consolas" w:hAnsi="Consolas" w:cs="Consolas"/>
+          <w:color w:val="000000"/>
+          <w:sz w:val="19"/>
+          <w:szCs w:val="19"/>
+        </w:rPr>
+        <w:t xml:space="preserve"> </w:t>
+      </w:r>
+      <w:r>
+        <w:rPr>
+          <w:rFonts w:ascii="Consolas" w:hAnsi="Consolas" w:cs="Consolas"/>
+          <w:color w:val="0000FF"/>
+          <w:sz w:val="19"/>
+          <w:szCs w:val="19"/>
+        </w:rPr>
+        <w:t>from</w:t>
+      </w:r>
+      <w:r>
+        <w:rPr>
+          <w:rFonts w:ascii="Consolas" w:hAnsi="Consolas" w:cs="Consolas"/>
+          <w:color w:val="000000"/>
+          <w:sz w:val="19"/>
+          <w:szCs w:val="19"/>
+        </w:rPr>
+        <w:t xml:space="preserve"> Medicines</w:t>
+      </w:r>
+      <w:r>
+        <w:rPr>
+          <w:rFonts w:ascii="Consolas" w:hAnsi="Consolas" w:cs="Consolas"/>
+          <w:color w:val="808080"/>
+          <w:sz w:val="19"/>
+          <w:szCs w:val="19"/>
+        </w:rPr>
+        <w:t>;</w:t>
+      </w:r>
+    </w:p>
+    <w:p>
+      <w:proofErr w:type="gramStart"/>
+      <w:r>
+        <w:rPr>
+          <w:rFonts w:ascii="Consolas" w:hAnsi="Consolas" w:cs="Consolas"/>
+          <w:color w:val="0000FF"/>
+          <w:sz w:val="19"/>
+          <w:szCs w:val="19"/>
+        </w:rPr>
+        <w:t>delete</w:t>
+      </w:r>
+      <w:proofErr w:type="gramEnd"/>
+      <w:r>
+        <w:rPr>
+          <w:rFonts w:ascii="Consolas" w:hAnsi="Consolas" w:cs="Consolas"/>
+          <w:color w:val="000000"/>
+          <w:sz w:val="19"/>
+          <w:szCs w:val="19"/>
+        </w:rPr>
+        <w:t xml:space="preserve"> </w:t>
+      </w:r>
+      <w:r>
+        <w:rPr>
+          <w:rFonts w:ascii="Consolas" w:hAnsi="Consolas" w:cs="Consolas"/>
+          <w:color w:val="0000FF"/>
+          <w:sz w:val="19"/>
+          <w:szCs w:val="19"/>
+        </w:rPr>
+        <w:t>from</w:t>
+      </w:r>
+      <w:r>
+        <w:rPr>
+          <w:rFonts w:ascii="Consolas" w:hAnsi="Consolas" w:cs="Consolas"/>
+          <w:color w:val="000000"/>
+          <w:sz w:val="19"/>
+          <w:szCs w:val="19"/>
+        </w:rPr>
+        <w:t xml:space="preserve">  Categories</w:t>
+      </w:r>
+      <w:r>
+        <w:rPr>
+          <w:rFonts w:ascii="Consolas" w:hAnsi="Consolas" w:cs="Consolas"/>
+          <w:color w:val="808080"/>
+          <w:sz w:val="19"/>
+          <w:szCs w:val="19"/>
+        </w:rPr>
+        <w:t>;</w:t>
+      </w:r>
+    </w:p>
+    <w:p>
+      <w:pPr>
         <w:tabs>
           <w:tab w:val="left" w:pos="1670"/>
         </w:tabs>
@@ -13,6 +317,8 @@
           <w:szCs w:val="26"/>
         </w:rPr>
       </w:pPr>
+      <w:bookmarkStart w:id="0" w:name="_GoBack"/>
+      <w:bookmarkEnd w:id="0"/>
     </w:p>
     <w:p>
       <w:pPr>
@@ -551,6 +857,7 @@
           <w:sz w:val="26"/>
           <w:szCs w:val="26"/>
         </w:rPr>
+        <w:lastRenderedPageBreak/>
         <w:tab/>
         <w:t>-Generic Name</w:t>
       </w:r>
@@ -1123,6 +1430,7 @@
           <w:sz w:val="26"/>
           <w:szCs w:val="26"/>
         </w:rPr>
+        <w:lastRenderedPageBreak/>
         <w:t>Vendor:</w:t>
       </w:r>
     </w:p>
@@ -1179,517 +1487,517 @@
           <w:sz w:val="26"/>
           <w:szCs w:val="26"/>
         </w:rPr>
+        <w:tab/>
+        <w:t>-Ve</w:t>
+      </w:r>
+      <w:r>
+        <w:rPr>
+          <w:sz w:val="26"/>
+          <w:szCs w:val="26"/>
+        </w:rPr>
+        <w:t>n</w:t>
+      </w:r>
+      <w:r>
+        <w:rPr>
+          <w:sz w:val="26"/>
+          <w:szCs w:val="26"/>
+        </w:rPr>
+        <w:t>dor Address</w:t>
+      </w:r>
+    </w:p>
+    <w:p>
+      <w:pPr>
+        <w:tabs>
+          <w:tab w:val="left" w:pos="1670"/>
+        </w:tabs>
+        <w:rPr>
+          <w:sz w:val="26"/>
+          <w:szCs w:val="26"/>
+        </w:rPr>
+      </w:pPr>
+      <w:r>
+        <w:rPr>
+          <w:sz w:val="26"/>
+          <w:szCs w:val="26"/>
+        </w:rPr>
+        <w:tab/>
+        <w:t>-Vendor Contact</w:t>
+      </w:r>
+      <w:r>
+        <w:rPr>
+          <w:sz w:val="26"/>
+          <w:szCs w:val="26"/>
+        </w:rPr>
+        <w:t xml:space="preserve"> Info</w:t>
+      </w:r>
+    </w:p>
+    <w:p>
+      <w:pPr>
+        <w:tabs>
+          <w:tab w:val="left" w:pos="1670"/>
+        </w:tabs>
+        <w:rPr>
+          <w:sz w:val="26"/>
+          <w:szCs w:val="26"/>
+        </w:rPr>
+      </w:pPr>
+    </w:p>
+    <w:p>
+      <w:pPr>
+        <w:tabs>
+          <w:tab w:val="left" w:pos="1670"/>
+        </w:tabs>
+        <w:rPr>
+          <w:sz w:val="26"/>
+          <w:szCs w:val="26"/>
+        </w:rPr>
+      </w:pPr>
+      <w:r>
+        <w:rPr>
+          <w:sz w:val="26"/>
+          <w:szCs w:val="26"/>
+        </w:rPr>
+        <w:t>User</w:t>
+      </w:r>
+    </w:p>
+    <w:p>
+      <w:pPr>
+        <w:tabs>
+          <w:tab w:val="left" w:pos="1670"/>
+        </w:tabs>
+        <w:rPr>
+          <w:sz w:val="26"/>
+          <w:szCs w:val="26"/>
+        </w:rPr>
+      </w:pPr>
+      <w:r>
+        <w:rPr>
+          <w:sz w:val="26"/>
+          <w:szCs w:val="26"/>
+        </w:rPr>
+        <w:tab/>
+        <w:t>-User Id</w:t>
+      </w:r>
+    </w:p>
+    <w:p>
+      <w:pPr>
+        <w:tabs>
+          <w:tab w:val="left" w:pos="1670"/>
+        </w:tabs>
+        <w:rPr>
+          <w:sz w:val="26"/>
+          <w:szCs w:val="26"/>
+        </w:rPr>
+      </w:pPr>
+      <w:r>
+        <w:rPr>
+          <w:sz w:val="26"/>
+          <w:szCs w:val="26"/>
+        </w:rPr>
+        <w:tab/>
+        <w:t>-Name</w:t>
+      </w:r>
+    </w:p>
+    <w:p>
+      <w:pPr>
+        <w:tabs>
+          <w:tab w:val="left" w:pos="1670"/>
+        </w:tabs>
+        <w:rPr>
+          <w:sz w:val="26"/>
+          <w:szCs w:val="26"/>
+        </w:rPr>
+      </w:pPr>
+      <w:r>
+        <w:rPr>
+          <w:sz w:val="26"/>
+          <w:szCs w:val="26"/>
+        </w:rPr>
+        <w:tab/>
+        <w:t>-Phone</w:t>
+      </w:r>
+    </w:p>
+    <w:p>
+      <w:pPr>
+        <w:tabs>
+          <w:tab w:val="left" w:pos="1670"/>
+        </w:tabs>
+        <w:rPr>
+          <w:sz w:val="26"/>
+          <w:szCs w:val="26"/>
+        </w:rPr>
+      </w:pPr>
+      <w:r>
+        <w:rPr>
+          <w:sz w:val="26"/>
+          <w:szCs w:val="26"/>
+        </w:rPr>
+        <w:tab/>
+        <w:t>-Email</w:t>
+      </w:r>
+    </w:p>
+    <w:p>
+      <w:pPr>
+        <w:tabs>
+          <w:tab w:val="left" w:pos="1670"/>
+        </w:tabs>
+        <w:rPr>
+          <w:sz w:val="26"/>
+          <w:szCs w:val="26"/>
+        </w:rPr>
+      </w:pPr>
+      <w:r>
+        <w:rPr>
+          <w:sz w:val="26"/>
+          <w:szCs w:val="26"/>
+        </w:rPr>
+        <w:tab/>
+        <w:t>-Address</w:t>
+      </w:r>
+    </w:p>
+    <w:p>
+      <w:pPr>
+        <w:tabs>
+          <w:tab w:val="left" w:pos="1670"/>
+        </w:tabs>
+        <w:rPr>
+          <w:sz w:val="26"/>
+          <w:szCs w:val="26"/>
+        </w:rPr>
+      </w:pPr>
+      <w:r>
+        <w:rPr>
+          <w:sz w:val="26"/>
+          <w:szCs w:val="26"/>
+        </w:rPr>
+        <w:tab/>
+        <w:t>-Role</w:t>
+      </w:r>
+    </w:p>
+    <w:p>
+      <w:pPr>
+        <w:tabs>
+          <w:tab w:val="left" w:pos="1670"/>
+        </w:tabs>
+        <w:rPr>
+          <w:sz w:val="26"/>
+          <w:szCs w:val="26"/>
+        </w:rPr>
+      </w:pPr>
+      <w:r>
+        <w:rPr>
+          <w:sz w:val="26"/>
+          <w:szCs w:val="26"/>
+        </w:rPr>
+        <w:tab/>
+        <w:t>-</w:t>
+      </w:r>
+      <w:proofErr w:type="spellStart"/>
+      <w:r>
+        <w:rPr>
+          <w:sz w:val="26"/>
+          <w:szCs w:val="26"/>
+        </w:rPr>
+        <w:t>IsSubscribed</w:t>
+      </w:r>
+      <w:proofErr w:type="spellEnd"/>
+    </w:p>
+    <w:p>
+      <w:pPr>
+        <w:tabs>
+          <w:tab w:val="left" w:pos="1670"/>
+        </w:tabs>
+        <w:rPr>
+          <w:sz w:val="26"/>
+          <w:szCs w:val="26"/>
+        </w:rPr>
+      </w:pPr>
+      <w:r>
+        <w:rPr>
+          <w:sz w:val="26"/>
+          <w:szCs w:val="26"/>
+        </w:rPr>
+        <w:tab/>
+        <w:t>-Medications Id</w:t>
+      </w:r>
+    </w:p>
+    <w:p>
+      <w:pPr>
+        <w:tabs>
+          <w:tab w:val="left" w:pos="1670"/>
+        </w:tabs>
+        <w:rPr>
+          <w:sz w:val="26"/>
+          <w:szCs w:val="26"/>
+        </w:rPr>
+      </w:pPr>
+    </w:p>
+    <w:p>
+      <w:pPr>
+        <w:tabs>
+          <w:tab w:val="left" w:pos="1670"/>
+        </w:tabs>
+        <w:rPr>
+          <w:sz w:val="26"/>
+          <w:szCs w:val="26"/>
+        </w:rPr>
+      </w:pPr>
+      <w:r>
+        <w:rPr>
+          <w:sz w:val="26"/>
+          <w:szCs w:val="26"/>
+        </w:rPr>
+        <w:t>User Credentials:</w:t>
+      </w:r>
+    </w:p>
+    <w:p>
+      <w:pPr>
+        <w:tabs>
+          <w:tab w:val="left" w:pos="1670"/>
+        </w:tabs>
+        <w:rPr>
+          <w:sz w:val="26"/>
+          <w:szCs w:val="26"/>
+        </w:rPr>
+      </w:pPr>
+      <w:r>
+        <w:rPr>
+          <w:sz w:val="26"/>
+          <w:szCs w:val="26"/>
+        </w:rPr>
+        <w:tab/>
+        <w:t>-</w:t>
+      </w:r>
+      <w:proofErr w:type="spellStart"/>
+      <w:r>
+        <w:rPr>
+          <w:sz w:val="26"/>
+          <w:szCs w:val="26"/>
+        </w:rPr>
+        <w:t>UserId</w:t>
+      </w:r>
+      <w:proofErr w:type="spellEnd"/>
+    </w:p>
+    <w:p>
+      <w:pPr>
+        <w:tabs>
+          <w:tab w:val="left" w:pos="1670"/>
+        </w:tabs>
+        <w:rPr>
+          <w:sz w:val="26"/>
+          <w:szCs w:val="26"/>
+        </w:rPr>
+      </w:pPr>
+      <w:r>
+        <w:rPr>
+          <w:sz w:val="26"/>
+          <w:szCs w:val="26"/>
+        </w:rPr>
+        <w:tab/>
+        <w:t>-Password</w:t>
+      </w:r>
+    </w:p>
+    <w:p>
+      <w:pPr>
+        <w:tabs>
+          <w:tab w:val="left" w:pos="1670"/>
+        </w:tabs>
+        <w:rPr>
+          <w:sz w:val="26"/>
+          <w:szCs w:val="26"/>
+        </w:rPr>
+      </w:pPr>
+      <w:r>
+        <w:rPr>
+          <w:sz w:val="26"/>
+          <w:szCs w:val="26"/>
+        </w:rPr>
+        <w:tab/>
+        <w:t>-</w:t>
+      </w:r>
+      <w:proofErr w:type="spellStart"/>
+      <w:r>
+        <w:rPr>
+          <w:sz w:val="26"/>
+          <w:szCs w:val="26"/>
+        </w:rPr>
+        <w:t>Hased</w:t>
+      </w:r>
+      <w:proofErr w:type="spellEnd"/>
+      <w:r>
+        <w:rPr>
+          <w:sz w:val="26"/>
+          <w:szCs w:val="26"/>
+        </w:rPr>
+        <w:t xml:space="preserve"> Key</w:t>
+      </w:r>
+    </w:p>
+    <w:p>
+      <w:pPr>
+        <w:tabs>
+          <w:tab w:val="left" w:pos="1670"/>
+        </w:tabs>
+        <w:rPr>
+          <w:sz w:val="26"/>
+          <w:szCs w:val="26"/>
+        </w:rPr>
+      </w:pPr>
+      <w:r>
+        <w:rPr>
+          <w:sz w:val="26"/>
+          <w:szCs w:val="26"/>
+        </w:rPr>
+        <w:tab/>
+        <w:t>-</w:t>
+      </w:r>
+      <w:r>
+        <w:rPr>
+          <w:sz w:val="26"/>
+          <w:szCs w:val="26"/>
+        </w:rPr>
+        <w:t>Account Status</w:t>
+      </w:r>
+    </w:p>
+    <w:p>
+      <w:pPr>
+        <w:tabs>
+          <w:tab w:val="left" w:pos="1670"/>
+        </w:tabs>
+        <w:rPr>
+          <w:sz w:val="26"/>
+          <w:szCs w:val="26"/>
+        </w:rPr>
+      </w:pPr>
+      <w:r>
+        <w:rPr>
+          <w:sz w:val="26"/>
+          <w:szCs w:val="26"/>
+        </w:rPr>
+        <w:tab/>
+        <w:t>-Bank Balance</w:t>
+      </w:r>
+    </w:p>
+    <w:p>
+      <w:pPr>
+        <w:tabs>
+          <w:tab w:val="left" w:pos="1670"/>
+        </w:tabs>
+        <w:rPr>
+          <w:b/>
+          <w:sz w:val="26"/>
+          <w:szCs w:val="26"/>
+        </w:rPr>
+      </w:pPr>
+      <w:r>
+        <w:rPr>
+          <w:b/>
+          <w:sz w:val="26"/>
+          <w:szCs w:val="26"/>
+        </w:rPr>
+        <w:t>--On hold</w:t>
+      </w:r>
+    </w:p>
+    <w:p>
+      <w:pPr>
+        <w:tabs>
+          <w:tab w:val="left" w:pos="1670"/>
+        </w:tabs>
+        <w:rPr>
+          <w:sz w:val="26"/>
+          <w:szCs w:val="26"/>
+        </w:rPr>
+      </w:pPr>
+      <w:r>
+        <w:rPr>
+          <w:sz w:val="26"/>
+          <w:szCs w:val="26"/>
+        </w:rPr>
+        <w:t>Medication:</w:t>
+      </w:r>
+    </w:p>
+    <w:p>
+      <w:pPr>
+        <w:tabs>
+          <w:tab w:val="left" w:pos="1670"/>
+        </w:tabs>
+        <w:rPr>
+          <w:sz w:val="26"/>
+          <w:szCs w:val="26"/>
+        </w:rPr>
+      </w:pPr>
+      <w:r>
+        <w:rPr>
+          <w:sz w:val="26"/>
+          <w:szCs w:val="26"/>
+        </w:rPr>
+        <w:tab/>
+        <w:t>-Medication Id</w:t>
+      </w:r>
+    </w:p>
+    <w:p>
+      <w:pPr>
+        <w:tabs>
+          <w:tab w:val="left" w:pos="1670"/>
+        </w:tabs>
+        <w:rPr>
+          <w:sz w:val="26"/>
+          <w:szCs w:val="26"/>
+        </w:rPr>
+      </w:pPr>
+      <w:r>
+        <w:rPr>
+          <w:sz w:val="26"/>
+          <w:szCs w:val="26"/>
+        </w:rPr>
+        <w:tab/>
+        <w:t>-Medication Name</w:t>
+      </w:r>
+    </w:p>
+    <w:p>
+      <w:pPr>
+        <w:tabs>
+          <w:tab w:val="left" w:pos="1670"/>
+        </w:tabs>
+        <w:rPr>
+          <w:sz w:val="26"/>
+          <w:szCs w:val="26"/>
+        </w:rPr>
+      </w:pPr>
+    </w:p>
+    <w:p>
+      <w:pPr>
+        <w:tabs>
+          <w:tab w:val="left" w:pos="1670"/>
+        </w:tabs>
+        <w:rPr>
+          <w:sz w:val="26"/>
+          <w:szCs w:val="26"/>
+        </w:rPr>
+      </w:pPr>
+      <w:r>
+        <w:rPr>
+          <w:sz w:val="26"/>
+          <w:szCs w:val="26"/>
+        </w:rPr>
+        <w:t>Medication Details:</w:t>
+      </w:r>
+    </w:p>
+    <w:p>
+      <w:pPr>
+        <w:tabs>
+          <w:tab w:val="left" w:pos="1670"/>
+        </w:tabs>
+        <w:rPr>
+          <w:sz w:val="26"/>
+          <w:szCs w:val="26"/>
+        </w:rPr>
+      </w:pPr>
+      <w:r>
+        <w:rPr>
+          <w:sz w:val="26"/>
+          <w:szCs w:val="26"/>
+        </w:rPr>
         <w:lastRenderedPageBreak/>
-        <w:tab/>
-        <w:t>-Ve</w:t>
-      </w:r>
-      <w:r>
-        <w:rPr>
-          <w:sz w:val="26"/>
-          <w:szCs w:val="26"/>
-        </w:rPr>
-        <w:t>n</w:t>
-      </w:r>
-      <w:r>
-        <w:rPr>
-          <w:sz w:val="26"/>
-          <w:szCs w:val="26"/>
-        </w:rPr>
-        <w:t>dor Address</w:t>
-      </w:r>
-    </w:p>
-    <w:p>
-      <w:pPr>
-        <w:tabs>
-          <w:tab w:val="left" w:pos="1670"/>
-        </w:tabs>
-        <w:rPr>
-          <w:sz w:val="26"/>
-          <w:szCs w:val="26"/>
-        </w:rPr>
-      </w:pPr>
-      <w:r>
-        <w:rPr>
-          <w:sz w:val="26"/>
-          <w:szCs w:val="26"/>
-        </w:rPr>
-        <w:tab/>
-        <w:t>-Vendor Contact</w:t>
-      </w:r>
-      <w:r>
-        <w:rPr>
-          <w:sz w:val="26"/>
-          <w:szCs w:val="26"/>
-        </w:rPr>
-        <w:t xml:space="preserve"> Info</w:t>
-      </w:r>
-    </w:p>
-    <w:p>
-      <w:pPr>
-        <w:tabs>
-          <w:tab w:val="left" w:pos="1670"/>
-        </w:tabs>
-        <w:rPr>
-          <w:sz w:val="26"/>
-          <w:szCs w:val="26"/>
-        </w:rPr>
-      </w:pPr>
-    </w:p>
-    <w:p>
-      <w:pPr>
-        <w:tabs>
-          <w:tab w:val="left" w:pos="1670"/>
-        </w:tabs>
-        <w:rPr>
-          <w:sz w:val="26"/>
-          <w:szCs w:val="26"/>
-        </w:rPr>
-      </w:pPr>
-      <w:r>
-        <w:rPr>
-          <w:sz w:val="26"/>
-          <w:szCs w:val="26"/>
-        </w:rPr>
-        <w:t>User</w:t>
-      </w:r>
-    </w:p>
-    <w:p>
-      <w:pPr>
-        <w:tabs>
-          <w:tab w:val="left" w:pos="1670"/>
-        </w:tabs>
-        <w:rPr>
-          <w:sz w:val="26"/>
-          <w:szCs w:val="26"/>
-        </w:rPr>
-      </w:pPr>
-      <w:r>
-        <w:rPr>
-          <w:sz w:val="26"/>
-          <w:szCs w:val="26"/>
-        </w:rPr>
-        <w:tab/>
-        <w:t>-User Id</w:t>
-      </w:r>
-    </w:p>
-    <w:p>
-      <w:pPr>
-        <w:tabs>
-          <w:tab w:val="left" w:pos="1670"/>
-        </w:tabs>
-        <w:rPr>
-          <w:sz w:val="26"/>
-          <w:szCs w:val="26"/>
-        </w:rPr>
-      </w:pPr>
-      <w:r>
-        <w:rPr>
-          <w:sz w:val="26"/>
-          <w:szCs w:val="26"/>
-        </w:rPr>
-        <w:tab/>
-        <w:t>-Name</w:t>
-      </w:r>
-    </w:p>
-    <w:p>
-      <w:pPr>
-        <w:tabs>
-          <w:tab w:val="left" w:pos="1670"/>
-        </w:tabs>
-        <w:rPr>
-          <w:sz w:val="26"/>
-          <w:szCs w:val="26"/>
-        </w:rPr>
-      </w:pPr>
-      <w:r>
-        <w:rPr>
-          <w:sz w:val="26"/>
-          <w:szCs w:val="26"/>
-        </w:rPr>
-        <w:tab/>
-        <w:t>-Phone</w:t>
-      </w:r>
-    </w:p>
-    <w:p>
-      <w:pPr>
-        <w:tabs>
-          <w:tab w:val="left" w:pos="1670"/>
-        </w:tabs>
-        <w:rPr>
-          <w:sz w:val="26"/>
-          <w:szCs w:val="26"/>
-        </w:rPr>
-      </w:pPr>
-      <w:r>
-        <w:rPr>
-          <w:sz w:val="26"/>
-          <w:szCs w:val="26"/>
-        </w:rPr>
-        <w:tab/>
-        <w:t>-Email</w:t>
-      </w:r>
-    </w:p>
-    <w:p>
-      <w:pPr>
-        <w:tabs>
-          <w:tab w:val="left" w:pos="1670"/>
-        </w:tabs>
-        <w:rPr>
-          <w:sz w:val="26"/>
-          <w:szCs w:val="26"/>
-        </w:rPr>
-      </w:pPr>
-      <w:r>
-        <w:rPr>
-          <w:sz w:val="26"/>
-          <w:szCs w:val="26"/>
-        </w:rPr>
-        <w:tab/>
-        <w:t>-Address</w:t>
-      </w:r>
-    </w:p>
-    <w:p>
-      <w:pPr>
-        <w:tabs>
-          <w:tab w:val="left" w:pos="1670"/>
-        </w:tabs>
-        <w:rPr>
-          <w:sz w:val="26"/>
-          <w:szCs w:val="26"/>
-        </w:rPr>
-      </w:pPr>
-      <w:r>
-        <w:rPr>
-          <w:sz w:val="26"/>
-          <w:szCs w:val="26"/>
-        </w:rPr>
-        <w:tab/>
-        <w:t>-Role</w:t>
-      </w:r>
-    </w:p>
-    <w:p>
-      <w:pPr>
-        <w:tabs>
-          <w:tab w:val="left" w:pos="1670"/>
-        </w:tabs>
-        <w:rPr>
-          <w:sz w:val="26"/>
-          <w:szCs w:val="26"/>
-        </w:rPr>
-      </w:pPr>
-      <w:r>
-        <w:rPr>
-          <w:sz w:val="26"/>
-          <w:szCs w:val="26"/>
-        </w:rPr>
-        <w:tab/>
-        <w:t>-</w:t>
-      </w:r>
-      <w:proofErr w:type="spellStart"/>
-      <w:r>
-        <w:rPr>
-          <w:sz w:val="26"/>
-          <w:szCs w:val="26"/>
-        </w:rPr>
-        <w:t>IsSubscribed</w:t>
-      </w:r>
-      <w:proofErr w:type="spellEnd"/>
-    </w:p>
-    <w:p>
-      <w:pPr>
-        <w:tabs>
-          <w:tab w:val="left" w:pos="1670"/>
-        </w:tabs>
-        <w:rPr>
-          <w:sz w:val="26"/>
-          <w:szCs w:val="26"/>
-        </w:rPr>
-      </w:pPr>
-      <w:r>
-        <w:rPr>
-          <w:sz w:val="26"/>
-          <w:szCs w:val="26"/>
-        </w:rPr>
-        <w:tab/>
-        <w:t>-Medications Id</w:t>
-      </w:r>
-    </w:p>
-    <w:p>
-      <w:pPr>
-        <w:tabs>
-          <w:tab w:val="left" w:pos="1670"/>
-        </w:tabs>
-        <w:rPr>
-          <w:sz w:val="26"/>
-          <w:szCs w:val="26"/>
-        </w:rPr>
-      </w:pPr>
-    </w:p>
-    <w:p>
-      <w:pPr>
-        <w:tabs>
-          <w:tab w:val="left" w:pos="1670"/>
-        </w:tabs>
-        <w:rPr>
-          <w:sz w:val="26"/>
-          <w:szCs w:val="26"/>
-        </w:rPr>
-      </w:pPr>
-      <w:r>
-        <w:rPr>
-          <w:sz w:val="26"/>
-          <w:szCs w:val="26"/>
-        </w:rPr>
-        <w:t>User Credentials:</w:t>
-      </w:r>
-    </w:p>
-    <w:p>
-      <w:pPr>
-        <w:tabs>
-          <w:tab w:val="left" w:pos="1670"/>
-        </w:tabs>
-        <w:rPr>
-          <w:sz w:val="26"/>
-          <w:szCs w:val="26"/>
-        </w:rPr>
-      </w:pPr>
-      <w:r>
-        <w:rPr>
-          <w:sz w:val="26"/>
-          <w:szCs w:val="26"/>
-        </w:rPr>
-        <w:tab/>
-        <w:t>-</w:t>
-      </w:r>
-      <w:proofErr w:type="spellStart"/>
-      <w:r>
-        <w:rPr>
-          <w:sz w:val="26"/>
-          <w:szCs w:val="26"/>
-        </w:rPr>
-        <w:t>UserId</w:t>
-      </w:r>
-      <w:proofErr w:type="spellEnd"/>
-    </w:p>
-    <w:p>
-      <w:pPr>
-        <w:tabs>
-          <w:tab w:val="left" w:pos="1670"/>
-        </w:tabs>
-        <w:rPr>
-          <w:sz w:val="26"/>
-          <w:szCs w:val="26"/>
-        </w:rPr>
-      </w:pPr>
-      <w:r>
-        <w:rPr>
-          <w:sz w:val="26"/>
-          <w:szCs w:val="26"/>
-        </w:rPr>
-        <w:tab/>
-        <w:t>-Password</w:t>
-      </w:r>
-    </w:p>
-    <w:p>
-      <w:pPr>
-        <w:tabs>
-          <w:tab w:val="left" w:pos="1670"/>
-        </w:tabs>
-        <w:rPr>
-          <w:sz w:val="26"/>
-          <w:szCs w:val="26"/>
-        </w:rPr>
-      </w:pPr>
-      <w:r>
-        <w:rPr>
-          <w:sz w:val="26"/>
-          <w:szCs w:val="26"/>
-        </w:rPr>
-        <w:tab/>
-        <w:t>-</w:t>
-      </w:r>
-      <w:proofErr w:type="spellStart"/>
-      <w:r>
-        <w:rPr>
-          <w:sz w:val="26"/>
-          <w:szCs w:val="26"/>
-        </w:rPr>
-        <w:t>Hased</w:t>
-      </w:r>
-      <w:proofErr w:type="spellEnd"/>
-      <w:r>
-        <w:rPr>
-          <w:sz w:val="26"/>
-          <w:szCs w:val="26"/>
-        </w:rPr>
-        <w:t xml:space="preserve"> Key</w:t>
-      </w:r>
-    </w:p>
-    <w:p>
-      <w:pPr>
-        <w:tabs>
-          <w:tab w:val="left" w:pos="1670"/>
-        </w:tabs>
-        <w:rPr>
-          <w:sz w:val="26"/>
-          <w:szCs w:val="26"/>
-        </w:rPr>
-      </w:pPr>
-      <w:r>
-        <w:rPr>
-          <w:sz w:val="26"/>
-          <w:szCs w:val="26"/>
-        </w:rPr>
-        <w:tab/>
-        <w:t>-</w:t>
-      </w:r>
-      <w:r>
-        <w:rPr>
-          <w:sz w:val="26"/>
-          <w:szCs w:val="26"/>
-        </w:rPr>
-        <w:t>Account Status</w:t>
-      </w:r>
-    </w:p>
-    <w:p>
-      <w:pPr>
-        <w:tabs>
-          <w:tab w:val="left" w:pos="1670"/>
-        </w:tabs>
-        <w:rPr>
-          <w:sz w:val="26"/>
-          <w:szCs w:val="26"/>
-        </w:rPr>
-      </w:pPr>
-      <w:r>
-        <w:rPr>
-          <w:sz w:val="26"/>
-          <w:szCs w:val="26"/>
-        </w:rPr>
-        <w:tab/>
-        <w:t>-Bank Balance</w:t>
-      </w:r>
-    </w:p>
-    <w:p>
-      <w:pPr>
-        <w:tabs>
-          <w:tab w:val="left" w:pos="1670"/>
-        </w:tabs>
-        <w:rPr>
-          <w:b/>
-          <w:sz w:val="26"/>
-          <w:szCs w:val="26"/>
-        </w:rPr>
-      </w:pPr>
-      <w:r>
-        <w:rPr>
-          <w:b/>
-          <w:sz w:val="26"/>
-          <w:szCs w:val="26"/>
-        </w:rPr>
-        <w:t>--On hold</w:t>
-      </w:r>
-    </w:p>
-    <w:p>
-      <w:pPr>
-        <w:tabs>
-          <w:tab w:val="left" w:pos="1670"/>
-        </w:tabs>
-        <w:rPr>
-          <w:sz w:val="26"/>
-          <w:szCs w:val="26"/>
-        </w:rPr>
-      </w:pPr>
-      <w:r>
-        <w:rPr>
-          <w:sz w:val="26"/>
-          <w:szCs w:val="26"/>
-        </w:rPr>
-        <w:t>Medication:</w:t>
-      </w:r>
-    </w:p>
-    <w:p>
-      <w:pPr>
-        <w:tabs>
-          <w:tab w:val="left" w:pos="1670"/>
-        </w:tabs>
-        <w:rPr>
-          <w:sz w:val="26"/>
-          <w:szCs w:val="26"/>
-        </w:rPr>
-      </w:pPr>
-      <w:r>
-        <w:rPr>
-          <w:sz w:val="26"/>
-          <w:szCs w:val="26"/>
-        </w:rPr>
-        <w:tab/>
-        <w:t>-Medication Id</w:t>
-      </w:r>
-    </w:p>
-    <w:p>
-      <w:pPr>
-        <w:tabs>
-          <w:tab w:val="left" w:pos="1670"/>
-        </w:tabs>
-        <w:rPr>
-          <w:sz w:val="26"/>
-          <w:szCs w:val="26"/>
-        </w:rPr>
-      </w:pPr>
-      <w:r>
-        <w:rPr>
-          <w:sz w:val="26"/>
-          <w:szCs w:val="26"/>
-        </w:rPr>
-        <w:tab/>
-        <w:t>-Medication Name</w:t>
-      </w:r>
-    </w:p>
-    <w:p>
-      <w:pPr>
-        <w:tabs>
-          <w:tab w:val="left" w:pos="1670"/>
-        </w:tabs>
-        <w:rPr>
-          <w:sz w:val="26"/>
-          <w:szCs w:val="26"/>
-        </w:rPr>
-      </w:pPr>
-    </w:p>
-    <w:p>
-      <w:pPr>
-        <w:tabs>
-          <w:tab w:val="left" w:pos="1670"/>
-        </w:tabs>
-        <w:rPr>
-          <w:sz w:val="26"/>
-          <w:szCs w:val="26"/>
-        </w:rPr>
-      </w:pPr>
-      <w:r>
-        <w:rPr>
-          <w:sz w:val="26"/>
-          <w:szCs w:val="26"/>
-        </w:rPr>
-        <w:t>Medication Details:</w:t>
-      </w:r>
-    </w:p>
-    <w:p>
-      <w:pPr>
-        <w:tabs>
-          <w:tab w:val="left" w:pos="1670"/>
-        </w:tabs>
-        <w:rPr>
-          <w:sz w:val="26"/>
-          <w:szCs w:val="26"/>
-        </w:rPr>
-      </w:pPr>
-      <w:r>
-        <w:rPr>
-          <w:sz w:val="26"/>
-          <w:szCs w:val="26"/>
-        </w:rPr>
         <w:tab/>
         <w:t>-Medication Id</w:t>
       </w:r>
@@ -2058,6 +2366,74 @@
           <w:tab w:val="left" w:pos="1670"/>
         </w:tabs>
         <w:rPr>
+          <w:sz w:val="30"/>
+          <w:szCs w:val="30"/>
+        </w:rPr>
+      </w:pPr>
+      <w:proofErr w:type="gramStart"/>
+      <w:r>
+        <w:rPr>
+          <w:sz w:val="30"/>
+          <w:szCs w:val="30"/>
+        </w:rPr>
+        <w:t>in</w:t>
+      </w:r>
+      <w:proofErr w:type="gramEnd"/>
+      <w:r>
+        <w:rPr>
+          <w:sz w:val="30"/>
+          <w:szCs w:val="30"/>
+        </w:rPr>
+        <w:t xml:space="preserve"> the above code the group by statement give the total quantity available for the given medicine id and </w:t>
+      </w:r>
+      <w:proofErr w:type="spellStart"/>
+      <w:r>
+        <w:rPr>
+          <w:sz w:val="30"/>
+          <w:szCs w:val="30"/>
+        </w:rPr>
+        <w:t>i</w:t>
+      </w:r>
+      <w:proofErr w:type="spellEnd"/>
+      <w:r>
+        <w:rPr>
+          <w:sz w:val="30"/>
+          <w:szCs w:val="30"/>
+        </w:rPr>
+        <w:t xml:space="preserve"> </w:t>
+      </w:r>
+      <w:proofErr w:type="spellStart"/>
+      <w:r>
+        <w:rPr>
+          <w:sz w:val="30"/>
+          <w:szCs w:val="30"/>
+        </w:rPr>
+        <w:t>wan</w:t>
+      </w:r>
+      <w:proofErr w:type="spellEnd"/>
+      <w:r>
+        <w:rPr>
+          <w:sz w:val="30"/>
+          <w:szCs w:val="30"/>
+        </w:rPr>
+        <w:t xml:space="preserve"> to join the medicine id to the medicine and to the </w:t>
+      </w:r>
+      <w:proofErr w:type="spellStart"/>
+      <w:r>
+        <w:rPr>
+          <w:sz w:val="30"/>
+          <w:szCs w:val="30"/>
+        </w:rPr>
+        <w:t>catogery</w:t>
+      </w:r>
+      <w:proofErr w:type="spellEnd"/>
+    </w:p>
+    <w:p>
+      <w:pPr>
+        <w:tabs>
+          <w:tab w:val="left" w:pos="1670"/>
+        </w:tabs>
+        <w:rPr>
           <w:b/>
           <w:sz w:val="30"/>
           <w:szCs w:val="30"/>
@@ -2370,6 +2746,7 @@
           <w:sz w:val="30"/>
           <w:szCs w:val="30"/>
         </w:rPr>
+        <w:lastRenderedPageBreak/>
         <w:tab/>
       </w:r>
       <w:proofErr w:type="gramStart"/>
@@ -2504,7 +2881,6 @@
           <w:sz w:val="30"/>
           <w:szCs w:val="30"/>
         </w:rPr>
-        <w:lastRenderedPageBreak/>
         <w:t>Register</w:t>
       </w:r>
     </w:p>
@@ -2638,8 +3014,6 @@
         </w:rPr>
         <w:t>4.</w:t>
       </w:r>
-      <w:bookmarkStart w:id="0" w:name="_GoBack"/>
-      <w:bookmarkEnd w:id="0"/>
     </w:p>
     <w:p>
       <w:pPr>

</xml_diff>

<commit_message>
purchase and delivery service completed
</commit_message>
<xml_diff>
--- a/Pharmacy Complete Design.docx
+++ b/Pharmacy Complete Design.docx
@@ -258,6 +258,14 @@
       </w:r>
     </w:p>
     <w:p>
+      <w:pPr>
+        <w:rPr>
+          <w:rFonts w:ascii="Consolas" w:hAnsi="Consolas" w:cs="Consolas"/>
+          <w:color w:val="808080"/>
+          <w:sz w:val="19"/>
+          <w:szCs w:val="19"/>
+        </w:rPr>
+      </w:pPr>
       <w:proofErr w:type="gramStart"/>
       <w:r>
         <w:rPr>
@@ -307,6 +315,358 @@
       </w:r>
     </w:p>
     <w:p>
+      <w:bookmarkStart w:id="0" w:name="_GoBack"/>
+      <w:r>
+        <w:t>{</w:t>
+      </w:r>
+    </w:p>
+    <w:p>
+      <w:r>
+        <w:t xml:space="preserve">  "</w:t>
+      </w:r>
+      <w:proofErr w:type="spellStart"/>
+      <w:proofErr w:type="gramStart"/>
+      <w:r>
+        <w:t>dateTime</w:t>
+      </w:r>
+      <w:proofErr w:type="spellEnd"/>
+      <w:proofErr w:type="gramEnd"/>
+      <w:r>
+        <w:t>": "2024-05-26T04:22:41.035Z",</w:t>
+      </w:r>
+    </w:p>
+    <w:p>
+      <w:r>
+        <w:t xml:space="preserve">  "</w:t>
+      </w:r>
+      <w:proofErr w:type="gramStart"/>
+      <w:r>
+        <w:t>items</w:t>
+      </w:r>
+      <w:proofErr w:type="gramEnd"/>
+      <w:r>
+        <w:t>": [</w:t>
+      </w:r>
+    </w:p>
+    <w:p>
+      <w:r>
+        <w:t xml:space="preserve">    {</w:t>
+      </w:r>
+    </w:p>
+    <w:p>
+      <w:r>
+        <w:t xml:space="preserve">      "</w:t>
+      </w:r>
+      <w:proofErr w:type="spellStart"/>
+      <w:proofErr w:type="gramStart"/>
+      <w:r>
+        <w:t>vendorName</w:t>
+      </w:r>
+      <w:proofErr w:type="spellEnd"/>
+      <w:proofErr w:type="gramEnd"/>
+      <w:r>
+        <w:t>": "</w:t>
+      </w:r>
+      <w:proofErr w:type="spellStart"/>
+      <w:r>
+        <w:t>AlphaD</w:t>
+      </w:r>
+      <w:proofErr w:type="spellEnd"/>
+      <w:r>
+        <w:t>",</w:t>
+      </w:r>
+    </w:p>
+    <w:p>
+      <w:r>
+        <w:t xml:space="preserve">      "</w:t>
+      </w:r>
+      <w:proofErr w:type="spellStart"/>
+      <w:proofErr w:type="gramStart"/>
+      <w:r>
+        <w:t>medicineName</w:t>
+      </w:r>
+      <w:proofErr w:type="spellEnd"/>
+      <w:proofErr w:type="gramEnd"/>
+      <w:r>
+        <w:t>": "</w:t>
+      </w:r>
+      <w:proofErr w:type="spellStart"/>
+      <w:r>
+        <w:t>Aspirine</w:t>
+      </w:r>
+      <w:proofErr w:type="spellEnd"/>
+      <w:r>
+        <w:t>",</w:t>
+      </w:r>
+    </w:p>
+    <w:p>
+      <w:r>
+        <w:t xml:space="preserve">      "</w:t>
+      </w:r>
+      <w:proofErr w:type="spellStart"/>
+      <w:proofErr w:type="gramStart"/>
+      <w:r>
+        <w:t>medicineCategory</w:t>
+      </w:r>
+      <w:proofErr w:type="spellEnd"/>
+      <w:proofErr w:type="gramEnd"/>
+      <w:r>
+        <w:t>": "Painkiller",</w:t>
+      </w:r>
+    </w:p>
+    <w:p>
+      <w:r>
+        <w:t xml:space="preserve">      "</w:t>
+      </w:r>
+      <w:proofErr w:type="gramStart"/>
+      <w:r>
+        <w:t>amount</w:t>
+      </w:r>
+      <w:proofErr w:type="gramEnd"/>
+      <w:r>
+        <w:t>": 12,</w:t>
+      </w:r>
+    </w:p>
+    <w:p>
+      <w:r>
+        <w:t xml:space="preserve">      "</w:t>
+      </w:r>
+      <w:proofErr w:type="gramStart"/>
+      <w:r>
+        <w:t>quantity</w:t>
+      </w:r>
+      <w:proofErr w:type="gramEnd"/>
+      <w:r>
+        <w:t>": 5,</w:t>
+      </w:r>
+    </w:p>
+    <w:p>
+      <w:r>
+        <w:t xml:space="preserve">      "</w:t>
+      </w:r>
+      <w:proofErr w:type="spellStart"/>
+      <w:proofErr w:type="gramStart"/>
+      <w:r>
+        <w:t>expiryDate</w:t>
+      </w:r>
+      <w:proofErr w:type="spellEnd"/>
+      <w:proofErr w:type="gramEnd"/>
+      <w:r>
+        <w:t>": "2024-05-26T04:22:41.035Z",</w:t>
+      </w:r>
+    </w:p>
+    <w:p>
+      <w:r>
+        <w:t xml:space="preserve">      "</w:t>
+      </w:r>
+      <w:proofErr w:type="spellStart"/>
+      <w:proofErr w:type="gramStart"/>
+      <w:r>
+        <w:t>storageRequirement</w:t>
+      </w:r>
+      <w:proofErr w:type="spellEnd"/>
+      <w:proofErr w:type="gramEnd"/>
+      <w:r>
+        <w:t>": "Cold",</w:t>
+      </w:r>
+    </w:p>
+    <w:p>
+      <w:r>
+        <w:t xml:space="preserve">      "</w:t>
+      </w:r>
+      <w:proofErr w:type="spellStart"/>
+      <w:proofErr w:type="gramStart"/>
+      <w:r>
+        <w:t>dosageForm</w:t>
+      </w:r>
+      <w:proofErr w:type="spellEnd"/>
+      <w:proofErr w:type="gramEnd"/>
+      <w:r>
+        <w:t>": "</w:t>
+      </w:r>
+      <w:proofErr w:type="spellStart"/>
+      <w:r>
+        <w:t>Capsul</w:t>
+      </w:r>
+      <w:proofErr w:type="spellEnd"/>
+      <w:r>
+        <w:t>"</w:t>
+      </w:r>
+    </w:p>
+    <w:p>
+      <w:r>
+        <w:t xml:space="preserve">    }</w:t>
+      </w:r>
+    </w:p>
+    <w:p>
+      <w:r>
+        <w:t xml:space="preserve">     ,</w:t>
+      </w:r>
+    </w:p>
+    <w:p>
+      <w:r>
+        <w:t xml:space="preserve">        {</w:t>
+      </w:r>
+    </w:p>
+    <w:p>
+      <w:r>
+        <w:t xml:space="preserve">      "</w:t>
+      </w:r>
+      <w:proofErr w:type="spellStart"/>
+      <w:proofErr w:type="gramStart"/>
+      <w:r>
+        <w:t>vendorName</w:t>
+      </w:r>
+      <w:proofErr w:type="spellEnd"/>
+      <w:proofErr w:type="gramEnd"/>
+      <w:r>
+        <w:t>": "</w:t>
+      </w:r>
+      <w:proofErr w:type="spellStart"/>
+      <w:r>
+        <w:t>AlphaD</w:t>
+      </w:r>
+      <w:proofErr w:type="spellEnd"/>
+      <w:r>
+        <w:t>",</w:t>
+      </w:r>
+    </w:p>
+    <w:p>
+      <w:r>
+        <w:t xml:space="preserve">      "</w:t>
+      </w:r>
+      <w:proofErr w:type="spellStart"/>
+      <w:proofErr w:type="gramStart"/>
+      <w:r>
+        <w:t>medicineName</w:t>
+      </w:r>
+      <w:proofErr w:type="spellEnd"/>
+      <w:proofErr w:type="gramEnd"/>
+      <w:r>
+        <w:t>": "</w:t>
+      </w:r>
+      <w:proofErr w:type="spellStart"/>
+      <w:r>
+        <w:t>Paracetomal</w:t>
+      </w:r>
+      <w:proofErr w:type="spellEnd"/>
+      <w:r>
+        <w:t>",</w:t>
+      </w:r>
+    </w:p>
+    <w:p>
+      <w:r>
+        <w:t xml:space="preserve">      "</w:t>
+      </w:r>
+      <w:proofErr w:type="spellStart"/>
+      <w:proofErr w:type="gramStart"/>
+      <w:r>
+        <w:t>medicineCategory</w:t>
+      </w:r>
+      <w:proofErr w:type="spellEnd"/>
+      <w:proofErr w:type="gramEnd"/>
+      <w:r>
+        <w:t>": "</w:t>
+      </w:r>
+      <w:proofErr w:type="spellStart"/>
+      <w:r>
+        <w:t>Feaver</w:t>
+      </w:r>
+      <w:proofErr w:type="spellEnd"/>
+      <w:r>
+        <w:t>",</w:t>
+      </w:r>
+    </w:p>
+    <w:p>
+      <w:r>
+        <w:t xml:space="preserve">      "</w:t>
+      </w:r>
+      <w:proofErr w:type="gramStart"/>
+      <w:r>
+        <w:t>amount</w:t>
+      </w:r>
+      <w:proofErr w:type="gramEnd"/>
+      <w:r>
+        <w:t>": 8,</w:t>
+      </w:r>
+    </w:p>
+    <w:p>
+      <w:r>
+        <w:t xml:space="preserve">      "</w:t>
+      </w:r>
+      <w:proofErr w:type="gramStart"/>
+      <w:r>
+        <w:t>quantity</w:t>
+      </w:r>
+      <w:proofErr w:type="gramEnd"/>
+      <w:r>
+        <w:t>": 12,</w:t>
+      </w:r>
+    </w:p>
+    <w:p>
+      <w:r>
+        <w:t xml:space="preserve">      "</w:t>
+      </w:r>
+      <w:proofErr w:type="spellStart"/>
+      <w:proofErr w:type="gramStart"/>
+      <w:r>
+        <w:t>expiryDate</w:t>
+      </w:r>
+      <w:proofErr w:type="spellEnd"/>
+      <w:proofErr w:type="gramEnd"/>
+      <w:r>
+        <w:t>": "2024-05-26T04:22:41.035Z",</w:t>
+      </w:r>
+    </w:p>
+    <w:p>
+      <w:r>
+        <w:t xml:space="preserve">      "</w:t>
+      </w:r>
+      <w:proofErr w:type="spellStart"/>
+      <w:proofErr w:type="gramStart"/>
+      <w:r>
+        <w:t>storageRequirement</w:t>
+      </w:r>
+      <w:proofErr w:type="spellEnd"/>
+      <w:proofErr w:type="gramEnd"/>
+      <w:r>
+        <w:t>": "Dry place",</w:t>
+      </w:r>
+    </w:p>
+    <w:p>
+      <w:r>
+        <w:t xml:space="preserve">      "</w:t>
+      </w:r>
+      <w:proofErr w:type="spellStart"/>
+      <w:proofErr w:type="gramStart"/>
+      <w:r>
+        <w:t>dosageForm</w:t>
+      </w:r>
+      <w:proofErr w:type="spellEnd"/>
+      <w:proofErr w:type="gramEnd"/>
+      <w:r>
+        <w:t>": "Tablet"</w:t>
+      </w:r>
+    </w:p>
+    <w:p>
+      <w:r>
+        <w:t xml:space="preserve">    }</w:t>
+      </w:r>
+    </w:p>
+    <w:p/>
+    <w:p/>
+    <w:p>
+      <w:r>
+        <w:t xml:space="preserve">  ]</w:t>
+      </w:r>
+    </w:p>
+    <w:p>
+      <w:r>
+        <w:t>}</w:t>
+      </w:r>
+    </w:p>
+    <w:bookmarkEnd w:id="0"/>
+    <w:p>
       <w:pPr>
         <w:tabs>
           <w:tab w:val="left" w:pos="1670"/>
@@ -317,8 +677,6 @@
           <w:szCs w:val="26"/>
         </w:rPr>
       </w:pPr>
-      <w:bookmarkStart w:id="0" w:name="_GoBack"/>
-      <w:bookmarkEnd w:id="0"/>
     </w:p>
     <w:p>
       <w:pPr>
@@ -857,119 +1215,896 @@
           <w:sz w:val="26"/>
           <w:szCs w:val="26"/>
         </w:rPr>
+        <w:tab/>
+        <w:t>-Generic Name</w:t>
+      </w:r>
+    </w:p>
+    <w:p>
+      <w:pPr>
+        <w:tabs>
+          <w:tab w:val="left" w:pos="1670"/>
+        </w:tabs>
+        <w:rPr>
+          <w:sz w:val="26"/>
+          <w:szCs w:val="26"/>
+        </w:rPr>
+      </w:pPr>
+      <w:r>
+        <w:rPr>
+          <w:sz w:val="26"/>
+          <w:szCs w:val="26"/>
+        </w:rPr>
+        <w:tab/>
+        <w:t xml:space="preserve">-Dosage </w:t>
+      </w:r>
+      <w:proofErr w:type="gramStart"/>
+      <w:r>
+        <w:rPr>
+          <w:sz w:val="26"/>
+          <w:szCs w:val="26"/>
+        </w:rPr>
+        <w:t>Form(</w:t>
+      </w:r>
+      <w:proofErr w:type="spellStart"/>
+      <w:proofErr w:type="gramEnd"/>
+      <w:r>
+        <w:rPr>
+          <w:sz w:val="26"/>
+          <w:szCs w:val="26"/>
+        </w:rPr>
+        <w:t>Capsule,injection,tablet</w:t>
+      </w:r>
+      <w:proofErr w:type="spellEnd"/>
+      <w:r>
+        <w:rPr>
+          <w:sz w:val="26"/>
+          <w:szCs w:val="26"/>
+        </w:rPr>
+        <w:t>)</w:t>
+      </w:r>
+    </w:p>
+    <w:p>
+      <w:pPr>
+        <w:tabs>
+          <w:tab w:val="left" w:pos="1670"/>
+        </w:tabs>
+        <w:rPr>
+          <w:sz w:val="26"/>
+          <w:szCs w:val="26"/>
+        </w:rPr>
+      </w:pPr>
+      <w:r>
+        <w:rPr>
+          <w:sz w:val="26"/>
+          <w:szCs w:val="26"/>
+        </w:rPr>
+        <w:tab/>
+        <w:t>-Storage requirement</w:t>
+      </w:r>
+    </w:p>
+    <w:p>
+      <w:pPr>
+        <w:tabs>
+          <w:tab w:val="left" w:pos="1670"/>
+        </w:tabs>
+        <w:rPr>
+          <w:sz w:val="26"/>
+          <w:szCs w:val="26"/>
+        </w:rPr>
+      </w:pPr>
+    </w:p>
+    <w:p>
+      <w:pPr>
+        <w:tabs>
+          <w:tab w:val="left" w:pos="1670"/>
+        </w:tabs>
+        <w:rPr>
+          <w:sz w:val="26"/>
+          <w:szCs w:val="26"/>
+        </w:rPr>
+      </w:pPr>
+    </w:p>
+    <w:p>
+      <w:pPr>
+        <w:tabs>
+          <w:tab w:val="left" w:pos="1670"/>
+        </w:tabs>
+        <w:rPr>
+          <w:sz w:val="26"/>
+          <w:szCs w:val="26"/>
+        </w:rPr>
+      </w:pPr>
+      <w:r>
+        <w:rPr>
+          <w:sz w:val="26"/>
+          <w:szCs w:val="26"/>
+        </w:rPr>
+        <w:t>Order</w:t>
+      </w:r>
+      <w:r>
+        <w:rPr>
+          <w:sz w:val="26"/>
+          <w:szCs w:val="26"/>
+        </w:rPr>
+        <w:t>:</w:t>
+      </w:r>
+    </w:p>
+    <w:p>
+      <w:pPr>
+        <w:tabs>
+          <w:tab w:val="left" w:pos="1670"/>
+        </w:tabs>
+        <w:rPr>
+          <w:sz w:val="26"/>
+          <w:szCs w:val="26"/>
+        </w:rPr>
+      </w:pPr>
+      <w:r>
+        <w:rPr>
+          <w:sz w:val="26"/>
+          <w:szCs w:val="26"/>
+        </w:rPr>
+        <w:tab/>
+        <w:t>-</w:t>
+      </w:r>
+      <w:r>
+        <w:rPr>
+          <w:sz w:val="26"/>
+          <w:szCs w:val="26"/>
+        </w:rPr>
+        <w:t>Order</w:t>
+      </w:r>
+      <w:r>
+        <w:rPr>
+          <w:sz w:val="26"/>
+          <w:szCs w:val="26"/>
+        </w:rPr>
+        <w:t xml:space="preserve"> Id</w:t>
+      </w:r>
+    </w:p>
+    <w:p>
+      <w:pPr>
+        <w:tabs>
+          <w:tab w:val="left" w:pos="1670"/>
+        </w:tabs>
+        <w:rPr>
+          <w:sz w:val="26"/>
+          <w:szCs w:val="26"/>
+        </w:rPr>
+      </w:pPr>
+      <w:r>
+        <w:rPr>
+          <w:sz w:val="26"/>
+          <w:szCs w:val="26"/>
+        </w:rPr>
+        <w:tab/>
+        <w:t>-</w:t>
+      </w:r>
+      <w:r>
+        <w:rPr>
+          <w:sz w:val="26"/>
+          <w:szCs w:val="26"/>
+        </w:rPr>
+        <w:t>Paid</w:t>
+      </w:r>
+      <w:r>
+        <w:rPr>
+          <w:sz w:val="26"/>
+          <w:szCs w:val="26"/>
+        </w:rPr>
+        <w:t xml:space="preserve"> Amount</w:t>
+      </w:r>
+    </w:p>
+    <w:p>
+      <w:pPr>
+        <w:tabs>
+          <w:tab w:val="left" w:pos="1670"/>
+        </w:tabs>
+        <w:rPr>
+          <w:sz w:val="26"/>
+          <w:szCs w:val="26"/>
+        </w:rPr>
+      </w:pPr>
+      <w:r>
+        <w:rPr>
+          <w:sz w:val="26"/>
+          <w:szCs w:val="26"/>
+        </w:rPr>
+        <w:tab/>
+        <w:t>-Discount</w:t>
+      </w:r>
+    </w:p>
+    <w:p>
+      <w:pPr>
+        <w:tabs>
+          <w:tab w:val="left" w:pos="1670"/>
+        </w:tabs>
+        <w:rPr>
+          <w:sz w:val="26"/>
+          <w:szCs w:val="26"/>
+        </w:rPr>
+      </w:pPr>
+      <w:r>
+        <w:rPr>
+          <w:sz w:val="26"/>
+          <w:szCs w:val="26"/>
+        </w:rPr>
+        <w:tab/>
+        <w:t>-Delivery Charge</w:t>
+      </w:r>
+    </w:p>
+    <w:p>
+      <w:pPr>
+        <w:tabs>
+          <w:tab w:val="left" w:pos="1670"/>
+        </w:tabs>
+        <w:rPr>
+          <w:sz w:val="26"/>
+          <w:szCs w:val="26"/>
+        </w:rPr>
+      </w:pPr>
+      <w:r>
+        <w:rPr>
+          <w:sz w:val="26"/>
+          <w:szCs w:val="26"/>
+        </w:rPr>
+        <w:tab/>
+        <w:t>-Actual Amount</w:t>
+      </w:r>
+    </w:p>
+    <w:p>
+      <w:pPr>
+        <w:tabs>
+          <w:tab w:val="left" w:pos="1670"/>
+        </w:tabs>
+        <w:rPr>
+          <w:sz w:val="26"/>
+          <w:szCs w:val="26"/>
+        </w:rPr>
+      </w:pPr>
+      <w:r>
+        <w:rPr>
+          <w:sz w:val="26"/>
+          <w:szCs w:val="26"/>
+        </w:rPr>
+        <w:tab/>
+        <w:t>-Order Date</w:t>
+      </w:r>
+    </w:p>
+    <w:p>
+      <w:pPr>
+        <w:tabs>
+          <w:tab w:val="left" w:pos="1670"/>
+        </w:tabs>
+        <w:rPr>
+          <w:sz w:val="26"/>
+          <w:szCs w:val="26"/>
+        </w:rPr>
+      </w:pPr>
+    </w:p>
+    <w:p>
+      <w:pPr>
+        <w:tabs>
+          <w:tab w:val="left" w:pos="1670"/>
+        </w:tabs>
+        <w:rPr>
+          <w:sz w:val="26"/>
+          <w:szCs w:val="26"/>
+        </w:rPr>
+      </w:pPr>
+    </w:p>
+    <w:p>
+      <w:pPr>
+        <w:tabs>
+          <w:tab w:val="left" w:pos="1670"/>
+        </w:tabs>
+        <w:rPr>
+          <w:sz w:val="26"/>
+          <w:szCs w:val="26"/>
+        </w:rPr>
+      </w:pPr>
+    </w:p>
+    <w:p>
+      <w:pPr>
+        <w:tabs>
+          <w:tab w:val="left" w:pos="1670"/>
+        </w:tabs>
+        <w:rPr>
+          <w:sz w:val="26"/>
+          <w:szCs w:val="26"/>
+        </w:rPr>
+      </w:pPr>
+      <w:r>
+        <w:rPr>
+          <w:sz w:val="26"/>
+          <w:szCs w:val="26"/>
+        </w:rPr>
+        <w:t>Order Details:</w:t>
+      </w:r>
+    </w:p>
+    <w:p>
+      <w:pPr>
+        <w:tabs>
+          <w:tab w:val="left" w:pos="1670"/>
+        </w:tabs>
+        <w:rPr>
+          <w:sz w:val="26"/>
+          <w:szCs w:val="26"/>
+        </w:rPr>
+      </w:pPr>
+      <w:r>
+        <w:rPr>
+          <w:sz w:val="26"/>
+          <w:szCs w:val="26"/>
+        </w:rPr>
+        <w:tab/>
+        <w:t>-User Id</w:t>
+      </w:r>
+    </w:p>
+    <w:p>
+      <w:pPr>
+        <w:tabs>
+          <w:tab w:val="left" w:pos="1670"/>
+        </w:tabs>
+        <w:rPr>
+          <w:sz w:val="26"/>
+          <w:szCs w:val="26"/>
+        </w:rPr>
+      </w:pPr>
+      <w:r>
+        <w:rPr>
+          <w:sz w:val="26"/>
+          <w:szCs w:val="26"/>
+        </w:rPr>
+        <w:tab/>
+        <w:t>-Medicine Id</w:t>
+      </w:r>
+    </w:p>
+    <w:p>
+      <w:pPr>
+        <w:tabs>
+          <w:tab w:val="left" w:pos="1670"/>
+        </w:tabs>
+        <w:rPr>
+          <w:sz w:val="26"/>
+          <w:szCs w:val="26"/>
+        </w:rPr>
+      </w:pPr>
+      <w:r>
+        <w:rPr>
+          <w:sz w:val="26"/>
+          <w:szCs w:val="26"/>
+        </w:rPr>
+        <w:tab/>
+        <w:t>-</w:t>
+      </w:r>
+      <w:proofErr w:type="spellStart"/>
+      <w:r>
+        <w:rPr>
+          <w:sz w:val="26"/>
+          <w:szCs w:val="26"/>
+        </w:rPr>
+        <w:t>Qty</w:t>
+      </w:r>
+      <w:proofErr w:type="spellEnd"/>
+    </w:p>
+    <w:p>
+      <w:pPr>
+        <w:tabs>
+          <w:tab w:val="left" w:pos="1670"/>
+        </w:tabs>
+        <w:rPr>
+          <w:sz w:val="26"/>
+          <w:szCs w:val="26"/>
+        </w:rPr>
+      </w:pPr>
+      <w:r>
+        <w:rPr>
+          <w:sz w:val="26"/>
+          <w:szCs w:val="26"/>
+        </w:rPr>
+        <w:tab/>
+        <w:t>-Expiry Date</w:t>
+      </w:r>
+    </w:p>
+    <w:p>
+      <w:pPr>
+        <w:tabs>
+          <w:tab w:val="left" w:pos="1670"/>
+        </w:tabs>
+        <w:rPr>
+          <w:sz w:val="26"/>
+          <w:szCs w:val="26"/>
+        </w:rPr>
+      </w:pPr>
+      <w:r>
+        <w:rPr>
+          <w:sz w:val="26"/>
+          <w:szCs w:val="26"/>
+        </w:rPr>
+        <w:tab/>
+        <w:t>-</w:t>
+      </w:r>
+      <w:r>
+        <w:rPr>
+          <w:sz w:val="26"/>
+          <w:szCs w:val="26"/>
+        </w:rPr>
+        <w:t>Purchase Detail Id</w:t>
+      </w:r>
+    </w:p>
+    <w:p>
+      <w:pPr>
+        <w:tabs>
+          <w:tab w:val="left" w:pos="1670"/>
+        </w:tabs>
+        <w:rPr>
+          <w:sz w:val="26"/>
+          <w:szCs w:val="26"/>
+        </w:rPr>
+      </w:pPr>
+    </w:p>
+    <w:p>
+      <w:pPr>
+        <w:tabs>
+          <w:tab w:val="left" w:pos="1670"/>
+        </w:tabs>
+        <w:rPr>
+          <w:sz w:val="26"/>
+          <w:szCs w:val="26"/>
+        </w:rPr>
+      </w:pPr>
+    </w:p>
+    <w:p>
+      <w:pPr>
+        <w:tabs>
+          <w:tab w:val="left" w:pos="1670"/>
+        </w:tabs>
+        <w:rPr>
+          <w:sz w:val="26"/>
+          <w:szCs w:val="26"/>
+        </w:rPr>
+      </w:pPr>
+      <w:r>
+        <w:rPr>
+          <w:sz w:val="26"/>
+          <w:szCs w:val="26"/>
+        </w:rPr>
+        <w:t>Current Stock:</w:t>
+      </w:r>
+    </w:p>
+    <w:p>
+      <w:pPr>
+        <w:tabs>
+          <w:tab w:val="left" w:pos="1670"/>
+        </w:tabs>
+        <w:rPr>
+          <w:sz w:val="26"/>
+          <w:szCs w:val="26"/>
+        </w:rPr>
+      </w:pPr>
+      <w:r>
+        <w:rPr>
+          <w:sz w:val="26"/>
+          <w:szCs w:val="26"/>
+        </w:rPr>
+        <w:tab/>
+        <w:t>-</w:t>
+      </w:r>
+      <w:r>
+        <w:rPr>
+          <w:sz w:val="26"/>
+          <w:szCs w:val="26"/>
+        </w:rPr>
+        <w:t>Purchase Details Id</w:t>
+      </w:r>
+    </w:p>
+    <w:p>
+      <w:pPr>
+        <w:tabs>
+          <w:tab w:val="left" w:pos="1670"/>
+        </w:tabs>
+        <w:rPr>
+          <w:sz w:val="26"/>
+          <w:szCs w:val="26"/>
+        </w:rPr>
+      </w:pPr>
+      <w:r>
+        <w:rPr>
+          <w:sz w:val="26"/>
+          <w:szCs w:val="26"/>
+        </w:rPr>
+        <w:tab/>
+        <w:t>-</w:t>
+      </w:r>
+      <w:r>
+        <w:rPr>
+          <w:sz w:val="26"/>
+          <w:szCs w:val="26"/>
+        </w:rPr>
+        <w:t>Medicine Id</w:t>
+      </w:r>
+    </w:p>
+    <w:p>
+      <w:pPr>
+        <w:tabs>
+          <w:tab w:val="left" w:pos="1670"/>
+        </w:tabs>
+        <w:rPr>
+          <w:sz w:val="26"/>
+          <w:szCs w:val="26"/>
+        </w:rPr>
+      </w:pPr>
+      <w:r>
+        <w:rPr>
+          <w:sz w:val="26"/>
+          <w:szCs w:val="26"/>
+        </w:rPr>
+        <w:tab/>
+        <w:t>-Expiry Date</w:t>
+      </w:r>
+    </w:p>
+    <w:p>
+      <w:pPr>
+        <w:tabs>
+          <w:tab w:val="left" w:pos="1670"/>
+        </w:tabs>
+        <w:rPr>
+          <w:sz w:val="26"/>
+          <w:szCs w:val="26"/>
+        </w:rPr>
+      </w:pPr>
+      <w:r>
+        <w:rPr>
+          <w:sz w:val="26"/>
+          <w:szCs w:val="26"/>
+        </w:rPr>
+        <w:tab/>
+        <w:t>-</w:t>
+      </w:r>
+      <w:proofErr w:type="spellStart"/>
+      <w:r>
+        <w:rPr>
+          <w:sz w:val="26"/>
+          <w:szCs w:val="26"/>
+        </w:rPr>
+        <w:t>Qty</w:t>
+      </w:r>
+      <w:proofErr w:type="spellEnd"/>
+    </w:p>
+    <w:p>
+      <w:pPr>
+        <w:tabs>
+          <w:tab w:val="left" w:pos="1670"/>
+        </w:tabs>
+        <w:rPr>
+          <w:sz w:val="26"/>
+          <w:szCs w:val="26"/>
+        </w:rPr>
+      </w:pPr>
+      <w:r>
+        <w:rPr>
+          <w:sz w:val="26"/>
+          <w:szCs w:val="26"/>
+        </w:rPr>
+        <w:t>Vendor:</w:t>
+      </w:r>
+    </w:p>
+    <w:p>
+      <w:pPr>
+        <w:tabs>
+          <w:tab w:val="left" w:pos="1670"/>
+        </w:tabs>
+        <w:rPr>
+          <w:sz w:val="26"/>
+          <w:szCs w:val="26"/>
+        </w:rPr>
+      </w:pPr>
+      <w:r>
+        <w:rPr>
+          <w:sz w:val="26"/>
+          <w:szCs w:val="26"/>
+        </w:rPr>
+        <w:tab/>
+        <w:t>-Vendor Id</w:t>
+      </w:r>
+    </w:p>
+    <w:p>
+      <w:pPr>
+        <w:tabs>
+          <w:tab w:val="left" w:pos="1670"/>
+        </w:tabs>
+        <w:rPr>
+          <w:sz w:val="26"/>
+          <w:szCs w:val="26"/>
+        </w:rPr>
+      </w:pPr>
+      <w:r>
+        <w:rPr>
+          <w:sz w:val="26"/>
+          <w:szCs w:val="26"/>
+        </w:rPr>
+        <w:tab/>
+        <w:t>-Vendor Name</w:t>
+      </w:r>
+    </w:p>
+    <w:p>
+      <w:pPr>
+        <w:tabs>
+          <w:tab w:val="left" w:pos="1670"/>
+        </w:tabs>
+        <w:rPr>
+          <w:sz w:val="26"/>
+          <w:szCs w:val="26"/>
+        </w:rPr>
+      </w:pPr>
+      <w:r>
+        <w:rPr>
+          <w:sz w:val="26"/>
+          <w:szCs w:val="26"/>
+        </w:rPr>
         <w:lastRenderedPageBreak/>
         <w:tab/>
-        <w:t>-Generic Name</w:t>
-      </w:r>
-    </w:p>
-    <w:p>
-      <w:pPr>
-        <w:tabs>
-          <w:tab w:val="left" w:pos="1670"/>
-        </w:tabs>
-        <w:rPr>
-          <w:sz w:val="26"/>
-          <w:szCs w:val="26"/>
-        </w:rPr>
-      </w:pPr>
-      <w:r>
-        <w:rPr>
-          <w:sz w:val="26"/>
-          <w:szCs w:val="26"/>
-        </w:rPr>
-        <w:tab/>
-        <w:t xml:space="preserve">-Dosage </w:t>
-      </w:r>
-      <w:proofErr w:type="gramStart"/>
-      <w:r>
-        <w:rPr>
-          <w:sz w:val="26"/>
-          <w:szCs w:val="26"/>
-        </w:rPr>
-        <w:t>Form(</w:t>
+        <w:t>-Ve</w:t>
+      </w:r>
+      <w:r>
+        <w:rPr>
+          <w:sz w:val="26"/>
+          <w:szCs w:val="26"/>
+        </w:rPr>
+        <w:t>n</w:t>
+      </w:r>
+      <w:r>
+        <w:rPr>
+          <w:sz w:val="26"/>
+          <w:szCs w:val="26"/>
+        </w:rPr>
+        <w:t>dor Address</w:t>
+      </w:r>
+    </w:p>
+    <w:p>
+      <w:pPr>
+        <w:tabs>
+          <w:tab w:val="left" w:pos="1670"/>
+        </w:tabs>
+        <w:rPr>
+          <w:sz w:val="26"/>
+          <w:szCs w:val="26"/>
+        </w:rPr>
+      </w:pPr>
+      <w:r>
+        <w:rPr>
+          <w:sz w:val="26"/>
+          <w:szCs w:val="26"/>
+        </w:rPr>
+        <w:tab/>
+        <w:t>-Vendor Contact</w:t>
+      </w:r>
+      <w:r>
+        <w:rPr>
+          <w:sz w:val="26"/>
+          <w:szCs w:val="26"/>
+        </w:rPr>
+        <w:t xml:space="preserve"> Info</w:t>
+      </w:r>
+    </w:p>
+    <w:p>
+      <w:pPr>
+        <w:tabs>
+          <w:tab w:val="left" w:pos="1670"/>
+        </w:tabs>
+        <w:rPr>
+          <w:sz w:val="26"/>
+          <w:szCs w:val="26"/>
+        </w:rPr>
+      </w:pPr>
+    </w:p>
+    <w:p>
+      <w:pPr>
+        <w:tabs>
+          <w:tab w:val="left" w:pos="1670"/>
+        </w:tabs>
+        <w:rPr>
+          <w:sz w:val="26"/>
+          <w:szCs w:val="26"/>
+        </w:rPr>
+      </w:pPr>
+      <w:r>
+        <w:rPr>
+          <w:sz w:val="26"/>
+          <w:szCs w:val="26"/>
+        </w:rPr>
+        <w:t>User</w:t>
+      </w:r>
+    </w:p>
+    <w:p>
+      <w:pPr>
+        <w:tabs>
+          <w:tab w:val="left" w:pos="1670"/>
+        </w:tabs>
+        <w:rPr>
+          <w:sz w:val="26"/>
+          <w:szCs w:val="26"/>
+        </w:rPr>
+      </w:pPr>
+      <w:r>
+        <w:rPr>
+          <w:sz w:val="26"/>
+          <w:szCs w:val="26"/>
+        </w:rPr>
+        <w:tab/>
+        <w:t>-User Id</w:t>
+      </w:r>
+    </w:p>
+    <w:p>
+      <w:pPr>
+        <w:tabs>
+          <w:tab w:val="left" w:pos="1670"/>
+        </w:tabs>
+        <w:rPr>
+          <w:sz w:val="26"/>
+          <w:szCs w:val="26"/>
+        </w:rPr>
+      </w:pPr>
+      <w:r>
+        <w:rPr>
+          <w:sz w:val="26"/>
+          <w:szCs w:val="26"/>
+        </w:rPr>
+        <w:tab/>
+        <w:t>-Name</w:t>
+      </w:r>
+    </w:p>
+    <w:p>
+      <w:pPr>
+        <w:tabs>
+          <w:tab w:val="left" w:pos="1670"/>
+        </w:tabs>
+        <w:rPr>
+          <w:sz w:val="26"/>
+          <w:szCs w:val="26"/>
+        </w:rPr>
+      </w:pPr>
+      <w:r>
+        <w:rPr>
+          <w:sz w:val="26"/>
+          <w:szCs w:val="26"/>
+        </w:rPr>
+        <w:tab/>
+        <w:t>-Phone</w:t>
+      </w:r>
+    </w:p>
+    <w:p>
+      <w:pPr>
+        <w:tabs>
+          <w:tab w:val="left" w:pos="1670"/>
+        </w:tabs>
+        <w:rPr>
+          <w:sz w:val="26"/>
+          <w:szCs w:val="26"/>
+        </w:rPr>
+      </w:pPr>
+      <w:r>
+        <w:rPr>
+          <w:sz w:val="26"/>
+          <w:szCs w:val="26"/>
+        </w:rPr>
+        <w:tab/>
+        <w:t>-Email</w:t>
+      </w:r>
+    </w:p>
+    <w:p>
+      <w:pPr>
+        <w:tabs>
+          <w:tab w:val="left" w:pos="1670"/>
+        </w:tabs>
+        <w:rPr>
+          <w:sz w:val="26"/>
+          <w:szCs w:val="26"/>
+        </w:rPr>
+      </w:pPr>
+      <w:r>
+        <w:rPr>
+          <w:sz w:val="26"/>
+          <w:szCs w:val="26"/>
+        </w:rPr>
+        <w:tab/>
+        <w:t>-Address</w:t>
+      </w:r>
+    </w:p>
+    <w:p>
+      <w:pPr>
+        <w:tabs>
+          <w:tab w:val="left" w:pos="1670"/>
+        </w:tabs>
+        <w:rPr>
+          <w:sz w:val="26"/>
+          <w:szCs w:val="26"/>
+        </w:rPr>
+      </w:pPr>
+      <w:r>
+        <w:rPr>
+          <w:sz w:val="26"/>
+          <w:szCs w:val="26"/>
+        </w:rPr>
+        <w:tab/>
+        <w:t>-Role</w:t>
+      </w:r>
+    </w:p>
+    <w:p>
+      <w:pPr>
+        <w:tabs>
+          <w:tab w:val="left" w:pos="1670"/>
+        </w:tabs>
+        <w:rPr>
+          <w:sz w:val="26"/>
+          <w:szCs w:val="26"/>
+        </w:rPr>
+      </w:pPr>
+      <w:r>
+        <w:rPr>
+          <w:sz w:val="26"/>
+          <w:szCs w:val="26"/>
+        </w:rPr>
+        <w:tab/>
+        <w:t>-</w:t>
       </w:r>
       <w:proofErr w:type="spellStart"/>
-      <w:proofErr w:type="gramEnd"/>
-      <w:r>
-        <w:rPr>
-          <w:sz w:val="26"/>
-          <w:szCs w:val="26"/>
-        </w:rPr>
-        <w:t>Capsule,injection,tablet</w:t>
+      <w:r>
+        <w:rPr>
+          <w:sz w:val="26"/>
+          <w:szCs w:val="26"/>
+        </w:rPr>
+        <w:t>IsSubscribed</w:t>
       </w:r>
       <w:proofErr w:type="spellEnd"/>
-      <w:r>
-        <w:rPr>
-          <w:sz w:val="26"/>
-          <w:szCs w:val="26"/>
-        </w:rPr>
-        <w:t>)</w:t>
-      </w:r>
-    </w:p>
-    <w:p>
-      <w:pPr>
-        <w:tabs>
-          <w:tab w:val="left" w:pos="1670"/>
-        </w:tabs>
-        <w:rPr>
-          <w:sz w:val="26"/>
-          <w:szCs w:val="26"/>
-        </w:rPr>
-      </w:pPr>
-      <w:r>
-        <w:rPr>
-          <w:sz w:val="26"/>
-          <w:szCs w:val="26"/>
-        </w:rPr>
-        <w:tab/>
-        <w:t>-Storage requirement</w:t>
-      </w:r>
-    </w:p>
-    <w:p>
-      <w:pPr>
-        <w:tabs>
-          <w:tab w:val="left" w:pos="1670"/>
-        </w:tabs>
-        <w:rPr>
-          <w:sz w:val="26"/>
-          <w:szCs w:val="26"/>
-        </w:rPr>
-      </w:pPr>
-    </w:p>
-    <w:p>
-      <w:pPr>
-        <w:tabs>
-          <w:tab w:val="left" w:pos="1670"/>
-        </w:tabs>
-        <w:rPr>
-          <w:sz w:val="26"/>
-          <w:szCs w:val="26"/>
-        </w:rPr>
-      </w:pPr>
-    </w:p>
-    <w:p>
-      <w:pPr>
-        <w:tabs>
-          <w:tab w:val="left" w:pos="1670"/>
-        </w:tabs>
-        <w:rPr>
-          <w:sz w:val="26"/>
-          <w:szCs w:val="26"/>
-        </w:rPr>
-      </w:pPr>
-      <w:r>
-        <w:rPr>
-          <w:sz w:val="26"/>
-          <w:szCs w:val="26"/>
-        </w:rPr>
-        <w:t>Order</w:t>
-      </w:r>
-      <w:r>
-        <w:rPr>
-          <w:sz w:val="26"/>
-          <w:szCs w:val="26"/>
-        </w:rPr>
-        <w:t>:</w:t>
+    </w:p>
+    <w:p>
+      <w:pPr>
+        <w:tabs>
+          <w:tab w:val="left" w:pos="1670"/>
+        </w:tabs>
+        <w:rPr>
+          <w:sz w:val="26"/>
+          <w:szCs w:val="26"/>
+        </w:rPr>
+      </w:pPr>
+      <w:r>
+        <w:rPr>
+          <w:sz w:val="26"/>
+          <w:szCs w:val="26"/>
+        </w:rPr>
+        <w:tab/>
+        <w:t>-Medications Id</w:t>
+      </w:r>
+    </w:p>
+    <w:p>
+      <w:pPr>
+        <w:tabs>
+          <w:tab w:val="left" w:pos="1670"/>
+        </w:tabs>
+        <w:rPr>
+          <w:sz w:val="26"/>
+          <w:szCs w:val="26"/>
+        </w:rPr>
+      </w:pPr>
+    </w:p>
+    <w:p>
+      <w:pPr>
+        <w:tabs>
+          <w:tab w:val="left" w:pos="1670"/>
+        </w:tabs>
+        <w:rPr>
+          <w:sz w:val="26"/>
+          <w:szCs w:val="26"/>
+        </w:rPr>
+      </w:pPr>
+      <w:r>
+        <w:rPr>
+          <w:sz w:val="26"/>
+          <w:szCs w:val="26"/>
+        </w:rPr>
+        <w:t>User Credentials:</w:t>
       </w:r>
     </w:p>
     <w:p>
@@ -990,19 +2125,33 @@
         <w:tab/>
         <w:t>-</w:t>
       </w:r>
-      <w:r>
-        <w:rPr>
-          <w:sz w:val="26"/>
-          <w:szCs w:val="26"/>
-        </w:rPr>
-        <w:t>Order</w:t>
-      </w:r>
-      <w:r>
-        <w:rPr>
-          <w:sz w:val="26"/>
-          <w:szCs w:val="26"/>
-        </w:rPr>
-        <w:t xml:space="preserve"> Id</w:t>
+      <w:proofErr w:type="spellStart"/>
+      <w:r>
+        <w:rPr>
+          <w:sz w:val="26"/>
+          <w:szCs w:val="26"/>
+        </w:rPr>
+        <w:t>UserId</w:t>
+      </w:r>
+      <w:proofErr w:type="spellEnd"/>
+    </w:p>
+    <w:p>
+      <w:pPr>
+        <w:tabs>
+          <w:tab w:val="left" w:pos="1670"/>
+        </w:tabs>
+        <w:rPr>
+          <w:sz w:val="26"/>
+          <w:szCs w:val="26"/>
+        </w:rPr>
+      </w:pPr>
+      <w:r>
+        <w:rPr>
+          <w:sz w:val="26"/>
+          <w:szCs w:val="26"/>
+        </w:rPr>
+        <w:tab/>
+        <w:t>-Password</w:t>
       </w:r>
     </w:p>
     <w:p>
@@ -1023,184 +2172,21 @@
         <w:tab/>
         <w:t>-</w:t>
       </w:r>
-      <w:r>
-        <w:rPr>
-          <w:sz w:val="26"/>
-          <w:szCs w:val="26"/>
-        </w:rPr>
-        <w:t>Paid</w:t>
-      </w:r>
-      <w:r>
-        <w:rPr>
-          <w:sz w:val="26"/>
-          <w:szCs w:val="26"/>
-        </w:rPr>
-        <w:t xml:space="preserve"> Amount</w:t>
-      </w:r>
-    </w:p>
-    <w:p>
-      <w:pPr>
-        <w:tabs>
-          <w:tab w:val="left" w:pos="1670"/>
-        </w:tabs>
-        <w:rPr>
-          <w:sz w:val="26"/>
-          <w:szCs w:val="26"/>
-        </w:rPr>
-      </w:pPr>
-      <w:r>
-        <w:rPr>
-          <w:sz w:val="26"/>
-          <w:szCs w:val="26"/>
-        </w:rPr>
-        <w:tab/>
-        <w:t>-Discount</w:t>
-      </w:r>
-    </w:p>
-    <w:p>
-      <w:pPr>
-        <w:tabs>
-          <w:tab w:val="left" w:pos="1670"/>
-        </w:tabs>
-        <w:rPr>
-          <w:sz w:val="26"/>
-          <w:szCs w:val="26"/>
-        </w:rPr>
-      </w:pPr>
-      <w:r>
-        <w:rPr>
-          <w:sz w:val="26"/>
-          <w:szCs w:val="26"/>
-        </w:rPr>
-        <w:tab/>
-        <w:t>-Delivery Charge</w:t>
-      </w:r>
-    </w:p>
-    <w:p>
-      <w:pPr>
-        <w:tabs>
-          <w:tab w:val="left" w:pos="1670"/>
-        </w:tabs>
-        <w:rPr>
-          <w:sz w:val="26"/>
-          <w:szCs w:val="26"/>
-        </w:rPr>
-      </w:pPr>
-      <w:r>
-        <w:rPr>
-          <w:sz w:val="26"/>
-          <w:szCs w:val="26"/>
-        </w:rPr>
-        <w:tab/>
-        <w:t>-Actual Amount</w:t>
-      </w:r>
-    </w:p>
-    <w:p>
-      <w:pPr>
-        <w:tabs>
-          <w:tab w:val="left" w:pos="1670"/>
-        </w:tabs>
-        <w:rPr>
-          <w:sz w:val="26"/>
-          <w:szCs w:val="26"/>
-        </w:rPr>
-      </w:pPr>
-      <w:r>
-        <w:rPr>
-          <w:sz w:val="26"/>
-          <w:szCs w:val="26"/>
-        </w:rPr>
-        <w:tab/>
-        <w:t>-Order Date</w:t>
-      </w:r>
-    </w:p>
-    <w:p>
-      <w:pPr>
-        <w:tabs>
-          <w:tab w:val="left" w:pos="1670"/>
-        </w:tabs>
-        <w:rPr>
-          <w:sz w:val="26"/>
-          <w:szCs w:val="26"/>
-        </w:rPr>
-      </w:pPr>
-    </w:p>
-    <w:p>
-      <w:pPr>
-        <w:tabs>
-          <w:tab w:val="left" w:pos="1670"/>
-        </w:tabs>
-        <w:rPr>
-          <w:sz w:val="26"/>
-          <w:szCs w:val="26"/>
-        </w:rPr>
-      </w:pPr>
-    </w:p>
-    <w:p>
-      <w:pPr>
-        <w:tabs>
-          <w:tab w:val="left" w:pos="1670"/>
-        </w:tabs>
-        <w:rPr>
-          <w:sz w:val="26"/>
-          <w:szCs w:val="26"/>
-        </w:rPr>
-      </w:pPr>
-    </w:p>
-    <w:p>
-      <w:pPr>
-        <w:tabs>
-          <w:tab w:val="left" w:pos="1670"/>
-        </w:tabs>
-        <w:rPr>
-          <w:sz w:val="26"/>
-          <w:szCs w:val="26"/>
-        </w:rPr>
-      </w:pPr>
-      <w:r>
-        <w:rPr>
-          <w:sz w:val="26"/>
-          <w:szCs w:val="26"/>
-        </w:rPr>
-        <w:t>Order Details:</w:t>
-      </w:r>
-    </w:p>
-    <w:p>
-      <w:pPr>
-        <w:tabs>
-          <w:tab w:val="left" w:pos="1670"/>
-        </w:tabs>
-        <w:rPr>
-          <w:sz w:val="26"/>
-          <w:szCs w:val="26"/>
-        </w:rPr>
-      </w:pPr>
-      <w:r>
-        <w:rPr>
-          <w:sz w:val="26"/>
-          <w:szCs w:val="26"/>
-        </w:rPr>
-        <w:tab/>
-        <w:t>-User Id</w:t>
-      </w:r>
-    </w:p>
-    <w:p>
-      <w:pPr>
-        <w:tabs>
-          <w:tab w:val="left" w:pos="1670"/>
-        </w:tabs>
-        <w:rPr>
-          <w:sz w:val="26"/>
-          <w:szCs w:val="26"/>
-        </w:rPr>
-      </w:pPr>
-      <w:r>
-        <w:rPr>
-          <w:sz w:val="26"/>
-          <w:szCs w:val="26"/>
-        </w:rPr>
-        <w:tab/>
-        <w:t>-Medicine Id</w:t>
+      <w:proofErr w:type="spellStart"/>
+      <w:r>
+        <w:rPr>
+          <w:sz w:val="26"/>
+          <w:szCs w:val="26"/>
+        </w:rPr>
+        <w:t>Hased</w:t>
+      </w:r>
+      <w:proofErr w:type="spellEnd"/>
+      <w:r>
+        <w:rPr>
+          <w:sz w:val="26"/>
+          <w:szCs w:val="26"/>
+        </w:rPr>
+        <w:t xml:space="preserve"> Key</w:t>
       </w:r>
     </w:p>
     <w:p>
@@ -1221,635 +2207,6 @@
         <w:tab/>
         <w:t>-</w:t>
       </w:r>
-      <w:proofErr w:type="spellStart"/>
-      <w:r>
-        <w:rPr>
-          <w:sz w:val="26"/>
-          <w:szCs w:val="26"/>
-        </w:rPr>
-        <w:t>Qty</w:t>
-      </w:r>
-      <w:proofErr w:type="spellEnd"/>
-    </w:p>
-    <w:p>
-      <w:pPr>
-        <w:tabs>
-          <w:tab w:val="left" w:pos="1670"/>
-        </w:tabs>
-        <w:rPr>
-          <w:sz w:val="26"/>
-          <w:szCs w:val="26"/>
-        </w:rPr>
-      </w:pPr>
-      <w:r>
-        <w:rPr>
-          <w:sz w:val="26"/>
-          <w:szCs w:val="26"/>
-        </w:rPr>
-        <w:tab/>
-        <w:t>-Expiry Date</w:t>
-      </w:r>
-    </w:p>
-    <w:p>
-      <w:pPr>
-        <w:tabs>
-          <w:tab w:val="left" w:pos="1670"/>
-        </w:tabs>
-        <w:rPr>
-          <w:sz w:val="26"/>
-          <w:szCs w:val="26"/>
-        </w:rPr>
-      </w:pPr>
-      <w:r>
-        <w:rPr>
-          <w:sz w:val="26"/>
-          <w:szCs w:val="26"/>
-        </w:rPr>
-        <w:tab/>
-        <w:t>-</w:t>
-      </w:r>
-      <w:r>
-        <w:rPr>
-          <w:sz w:val="26"/>
-          <w:szCs w:val="26"/>
-        </w:rPr>
-        <w:t>Purchase Detail Id</w:t>
-      </w:r>
-    </w:p>
-    <w:p>
-      <w:pPr>
-        <w:tabs>
-          <w:tab w:val="left" w:pos="1670"/>
-        </w:tabs>
-        <w:rPr>
-          <w:sz w:val="26"/>
-          <w:szCs w:val="26"/>
-        </w:rPr>
-      </w:pPr>
-    </w:p>
-    <w:p>
-      <w:pPr>
-        <w:tabs>
-          <w:tab w:val="left" w:pos="1670"/>
-        </w:tabs>
-        <w:rPr>
-          <w:sz w:val="26"/>
-          <w:szCs w:val="26"/>
-        </w:rPr>
-      </w:pPr>
-    </w:p>
-    <w:p>
-      <w:pPr>
-        <w:tabs>
-          <w:tab w:val="left" w:pos="1670"/>
-        </w:tabs>
-        <w:rPr>
-          <w:sz w:val="26"/>
-          <w:szCs w:val="26"/>
-        </w:rPr>
-      </w:pPr>
-      <w:r>
-        <w:rPr>
-          <w:sz w:val="26"/>
-          <w:szCs w:val="26"/>
-        </w:rPr>
-        <w:t>Current Stock:</w:t>
-      </w:r>
-    </w:p>
-    <w:p>
-      <w:pPr>
-        <w:tabs>
-          <w:tab w:val="left" w:pos="1670"/>
-        </w:tabs>
-        <w:rPr>
-          <w:sz w:val="26"/>
-          <w:szCs w:val="26"/>
-        </w:rPr>
-      </w:pPr>
-      <w:r>
-        <w:rPr>
-          <w:sz w:val="26"/>
-          <w:szCs w:val="26"/>
-        </w:rPr>
-        <w:tab/>
-        <w:t>-</w:t>
-      </w:r>
-      <w:r>
-        <w:rPr>
-          <w:sz w:val="26"/>
-          <w:szCs w:val="26"/>
-        </w:rPr>
-        <w:t>Purchase Details Id</w:t>
-      </w:r>
-    </w:p>
-    <w:p>
-      <w:pPr>
-        <w:tabs>
-          <w:tab w:val="left" w:pos="1670"/>
-        </w:tabs>
-        <w:rPr>
-          <w:sz w:val="26"/>
-          <w:szCs w:val="26"/>
-        </w:rPr>
-      </w:pPr>
-      <w:r>
-        <w:rPr>
-          <w:sz w:val="26"/>
-          <w:szCs w:val="26"/>
-        </w:rPr>
-        <w:tab/>
-        <w:t>-</w:t>
-      </w:r>
-      <w:r>
-        <w:rPr>
-          <w:sz w:val="26"/>
-          <w:szCs w:val="26"/>
-        </w:rPr>
-        <w:t>Medicine Id</w:t>
-      </w:r>
-    </w:p>
-    <w:p>
-      <w:pPr>
-        <w:tabs>
-          <w:tab w:val="left" w:pos="1670"/>
-        </w:tabs>
-        <w:rPr>
-          <w:sz w:val="26"/>
-          <w:szCs w:val="26"/>
-        </w:rPr>
-      </w:pPr>
-      <w:r>
-        <w:rPr>
-          <w:sz w:val="26"/>
-          <w:szCs w:val="26"/>
-        </w:rPr>
-        <w:tab/>
-        <w:t>-Expiry Date</w:t>
-      </w:r>
-    </w:p>
-    <w:p>
-      <w:pPr>
-        <w:tabs>
-          <w:tab w:val="left" w:pos="1670"/>
-        </w:tabs>
-        <w:rPr>
-          <w:sz w:val="26"/>
-          <w:szCs w:val="26"/>
-        </w:rPr>
-      </w:pPr>
-      <w:r>
-        <w:rPr>
-          <w:sz w:val="26"/>
-          <w:szCs w:val="26"/>
-        </w:rPr>
-        <w:tab/>
-        <w:t>-</w:t>
-      </w:r>
-      <w:proofErr w:type="spellStart"/>
-      <w:r>
-        <w:rPr>
-          <w:sz w:val="26"/>
-          <w:szCs w:val="26"/>
-        </w:rPr>
-        <w:t>Qty</w:t>
-      </w:r>
-      <w:proofErr w:type="spellEnd"/>
-    </w:p>
-    <w:p>
-      <w:pPr>
-        <w:tabs>
-          <w:tab w:val="left" w:pos="1670"/>
-        </w:tabs>
-        <w:rPr>
-          <w:sz w:val="26"/>
-          <w:szCs w:val="26"/>
-        </w:rPr>
-      </w:pPr>
-      <w:r>
-        <w:rPr>
-          <w:sz w:val="26"/>
-          <w:szCs w:val="26"/>
-        </w:rPr>
-        <w:lastRenderedPageBreak/>
-        <w:t>Vendor:</w:t>
-      </w:r>
-    </w:p>
-    <w:p>
-      <w:pPr>
-        <w:tabs>
-          <w:tab w:val="left" w:pos="1670"/>
-        </w:tabs>
-        <w:rPr>
-          <w:sz w:val="26"/>
-          <w:szCs w:val="26"/>
-        </w:rPr>
-      </w:pPr>
-      <w:r>
-        <w:rPr>
-          <w:sz w:val="26"/>
-          <w:szCs w:val="26"/>
-        </w:rPr>
-        <w:tab/>
-        <w:t>-Vendor Id</w:t>
-      </w:r>
-    </w:p>
-    <w:p>
-      <w:pPr>
-        <w:tabs>
-          <w:tab w:val="left" w:pos="1670"/>
-        </w:tabs>
-        <w:rPr>
-          <w:sz w:val="26"/>
-          <w:szCs w:val="26"/>
-        </w:rPr>
-      </w:pPr>
-      <w:r>
-        <w:rPr>
-          <w:sz w:val="26"/>
-          <w:szCs w:val="26"/>
-        </w:rPr>
-        <w:tab/>
-        <w:t>-Vendor Name</w:t>
-      </w:r>
-    </w:p>
-    <w:p>
-      <w:pPr>
-        <w:tabs>
-          <w:tab w:val="left" w:pos="1670"/>
-        </w:tabs>
-        <w:rPr>
-          <w:sz w:val="26"/>
-          <w:szCs w:val="26"/>
-        </w:rPr>
-      </w:pPr>
-      <w:r>
-        <w:rPr>
-          <w:sz w:val="26"/>
-          <w:szCs w:val="26"/>
-        </w:rPr>
-        <w:tab/>
-        <w:t>-Ve</w:t>
-      </w:r>
-      <w:r>
-        <w:rPr>
-          <w:sz w:val="26"/>
-          <w:szCs w:val="26"/>
-        </w:rPr>
-        <w:t>n</w:t>
-      </w:r>
-      <w:r>
-        <w:rPr>
-          <w:sz w:val="26"/>
-          <w:szCs w:val="26"/>
-        </w:rPr>
-        <w:t>dor Address</w:t>
-      </w:r>
-    </w:p>
-    <w:p>
-      <w:pPr>
-        <w:tabs>
-          <w:tab w:val="left" w:pos="1670"/>
-        </w:tabs>
-        <w:rPr>
-          <w:sz w:val="26"/>
-          <w:szCs w:val="26"/>
-        </w:rPr>
-      </w:pPr>
-      <w:r>
-        <w:rPr>
-          <w:sz w:val="26"/>
-          <w:szCs w:val="26"/>
-        </w:rPr>
-        <w:tab/>
-        <w:t>-Vendor Contact</w:t>
-      </w:r>
-      <w:r>
-        <w:rPr>
-          <w:sz w:val="26"/>
-          <w:szCs w:val="26"/>
-        </w:rPr>
-        <w:t xml:space="preserve"> Info</w:t>
-      </w:r>
-    </w:p>
-    <w:p>
-      <w:pPr>
-        <w:tabs>
-          <w:tab w:val="left" w:pos="1670"/>
-        </w:tabs>
-        <w:rPr>
-          <w:sz w:val="26"/>
-          <w:szCs w:val="26"/>
-        </w:rPr>
-      </w:pPr>
-    </w:p>
-    <w:p>
-      <w:pPr>
-        <w:tabs>
-          <w:tab w:val="left" w:pos="1670"/>
-        </w:tabs>
-        <w:rPr>
-          <w:sz w:val="26"/>
-          <w:szCs w:val="26"/>
-        </w:rPr>
-      </w:pPr>
-      <w:r>
-        <w:rPr>
-          <w:sz w:val="26"/>
-          <w:szCs w:val="26"/>
-        </w:rPr>
-        <w:t>User</w:t>
-      </w:r>
-    </w:p>
-    <w:p>
-      <w:pPr>
-        <w:tabs>
-          <w:tab w:val="left" w:pos="1670"/>
-        </w:tabs>
-        <w:rPr>
-          <w:sz w:val="26"/>
-          <w:szCs w:val="26"/>
-        </w:rPr>
-      </w:pPr>
-      <w:r>
-        <w:rPr>
-          <w:sz w:val="26"/>
-          <w:szCs w:val="26"/>
-        </w:rPr>
-        <w:tab/>
-        <w:t>-User Id</w:t>
-      </w:r>
-    </w:p>
-    <w:p>
-      <w:pPr>
-        <w:tabs>
-          <w:tab w:val="left" w:pos="1670"/>
-        </w:tabs>
-        <w:rPr>
-          <w:sz w:val="26"/>
-          <w:szCs w:val="26"/>
-        </w:rPr>
-      </w:pPr>
-      <w:r>
-        <w:rPr>
-          <w:sz w:val="26"/>
-          <w:szCs w:val="26"/>
-        </w:rPr>
-        <w:tab/>
-        <w:t>-Name</w:t>
-      </w:r>
-    </w:p>
-    <w:p>
-      <w:pPr>
-        <w:tabs>
-          <w:tab w:val="left" w:pos="1670"/>
-        </w:tabs>
-        <w:rPr>
-          <w:sz w:val="26"/>
-          <w:szCs w:val="26"/>
-        </w:rPr>
-      </w:pPr>
-      <w:r>
-        <w:rPr>
-          <w:sz w:val="26"/>
-          <w:szCs w:val="26"/>
-        </w:rPr>
-        <w:tab/>
-        <w:t>-Phone</w:t>
-      </w:r>
-    </w:p>
-    <w:p>
-      <w:pPr>
-        <w:tabs>
-          <w:tab w:val="left" w:pos="1670"/>
-        </w:tabs>
-        <w:rPr>
-          <w:sz w:val="26"/>
-          <w:szCs w:val="26"/>
-        </w:rPr>
-      </w:pPr>
-      <w:r>
-        <w:rPr>
-          <w:sz w:val="26"/>
-          <w:szCs w:val="26"/>
-        </w:rPr>
-        <w:tab/>
-        <w:t>-Email</w:t>
-      </w:r>
-    </w:p>
-    <w:p>
-      <w:pPr>
-        <w:tabs>
-          <w:tab w:val="left" w:pos="1670"/>
-        </w:tabs>
-        <w:rPr>
-          <w:sz w:val="26"/>
-          <w:szCs w:val="26"/>
-        </w:rPr>
-      </w:pPr>
-      <w:r>
-        <w:rPr>
-          <w:sz w:val="26"/>
-          <w:szCs w:val="26"/>
-        </w:rPr>
-        <w:tab/>
-        <w:t>-Address</w:t>
-      </w:r>
-    </w:p>
-    <w:p>
-      <w:pPr>
-        <w:tabs>
-          <w:tab w:val="left" w:pos="1670"/>
-        </w:tabs>
-        <w:rPr>
-          <w:sz w:val="26"/>
-          <w:szCs w:val="26"/>
-        </w:rPr>
-      </w:pPr>
-      <w:r>
-        <w:rPr>
-          <w:sz w:val="26"/>
-          <w:szCs w:val="26"/>
-        </w:rPr>
-        <w:tab/>
-        <w:t>-Role</w:t>
-      </w:r>
-    </w:p>
-    <w:p>
-      <w:pPr>
-        <w:tabs>
-          <w:tab w:val="left" w:pos="1670"/>
-        </w:tabs>
-        <w:rPr>
-          <w:sz w:val="26"/>
-          <w:szCs w:val="26"/>
-        </w:rPr>
-      </w:pPr>
-      <w:r>
-        <w:rPr>
-          <w:sz w:val="26"/>
-          <w:szCs w:val="26"/>
-        </w:rPr>
-        <w:tab/>
-        <w:t>-</w:t>
-      </w:r>
-      <w:proofErr w:type="spellStart"/>
-      <w:r>
-        <w:rPr>
-          <w:sz w:val="26"/>
-          <w:szCs w:val="26"/>
-        </w:rPr>
-        <w:t>IsSubscribed</w:t>
-      </w:r>
-      <w:proofErr w:type="spellEnd"/>
-    </w:p>
-    <w:p>
-      <w:pPr>
-        <w:tabs>
-          <w:tab w:val="left" w:pos="1670"/>
-        </w:tabs>
-        <w:rPr>
-          <w:sz w:val="26"/>
-          <w:szCs w:val="26"/>
-        </w:rPr>
-      </w:pPr>
-      <w:r>
-        <w:rPr>
-          <w:sz w:val="26"/>
-          <w:szCs w:val="26"/>
-        </w:rPr>
-        <w:tab/>
-        <w:t>-Medications Id</w:t>
-      </w:r>
-    </w:p>
-    <w:p>
-      <w:pPr>
-        <w:tabs>
-          <w:tab w:val="left" w:pos="1670"/>
-        </w:tabs>
-        <w:rPr>
-          <w:sz w:val="26"/>
-          <w:szCs w:val="26"/>
-        </w:rPr>
-      </w:pPr>
-    </w:p>
-    <w:p>
-      <w:pPr>
-        <w:tabs>
-          <w:tab w:val="left" w:pos="1670"/>
-        </w:tabs>
-        <w:rPr>
-          <w:sz w:val="26"/>
-          <w:szCs w:val="26"/>
-        </w:rPr>
-      </w:pPr>
-      <w:r>
-        <w:rPr>
-          <w:sz w:val="26"/>
-          <w:szCs w:val="26"/>
-        </w:rPr>
-        <w:t>User Credentials:</w:t>
-      </w:r>
-    </w:p>
-    <w:p>
-      <w:pPr>
-        <w:tabs>
-          <w:tab w:val="left" w:pos="1670"/>
-        </w:tabs>
-        <w:rPr>
-          <w:sz w:val="26"/>
-          <w:szCs w:val="26"/>
-        </w:rPr>
-      </w:pPr>
-      <w:r>
-        <w:rPr>
-          <w:sz w:val="26"/>
-          <w:szCs w:val="26"/>
-        </w:rPr>
-        <w:tab/>
-        <w:t>-</w:t>
-      </w:r>
-      <w:proofErr w:type="spellStart"/>
-      <w:r>
-        <w:rPr>
-          <w:sz w:val="26"/>
-          <w:szCs w:val="26"/>
-        </w:rPr>
-        <w:t>UserId</w:t>
-      </w:r>
-      <w:proofErr w:type="spellEnd"/>
-    </w:p>
-    <w:p>
-      <w:pPr>
-        <w:tabs>
-          <w:tab w:val="left" w:pos="1670"/>
-        </w:tabs>
-        <w:rPr>
-          <w:sz w:val="26"/>
-          <w:szCs w:val="26"/>
-        </w:rPr>
-      </w:pPr>
-      <w:r>
-        <w:rPr>
-          <w:sz w:val="26"/>
-          <w:szCs w:val="26"/>
-        </w:rPr>
-        <w:tab/>
-        <w:t>-Password</w:t>
-      </w:r>
-    </w:p>
-    <w:p>
-      <w:pPr>
-        <w:tabs>
-          <w:tab w:val="left" w:pos="1670"/>
-        </w:tabs>
-        <w:rPr>
-          <w:sz w:val="26"/>
-          <w:szCs w:val="26"/>
-        </w:rPr>
-      </w:pPr>
-      <w:r>
-        <w:rPr>
-          <w:sz w:val="26"/>
-          <w:szCs w:val="26"/>
-        </w:rPr>
-        <w:tab/>
-        <w:t>-</w:t>
-      </w:r>
-      <w:proofErr w:type="spellStart"/>
-      <w:r>
-        <w:rPr>
-          <w:sz w:val="26"/>
-          <w:szCs w:val="26"/>
-        </w:rPr>
-        <w:t>Hased</w:t>
-      </w:r>
-      <w:proofErr w:type="spellEnd"/>
-      <w:r>
-        <w:rPr>
-          <w:sz w:val="26"/>
-          <w:szCs w:val="26"/>
-        </w:rPr>
-        <w:t xml:space="preserve"> Key</w:t>
-      </w:r>
-    </w:p>
-    <w:p>
-      <w:pPr>
-        <w:tabs>
-          <w:tab w:val="left" w:pos="1670"/>
-        </w:tabs>
-        <w:rPr>
-          <w:sz w:val="26"/>
-          <w:szCs w:val="26"/>
-        </w:rPr>
-      </w:pPr>
-      <w:r>
-        <w:rPr>
-          <w:sz w:val="26"/>
-          <w:szCs w:val="26"/>
-        </w:rPr>
-        <w:tab/>
-        <w:t>-</w:t>
-      </w:r>
       <w:r>
         <w:rPr>
           <w:sz w:val="26"/>
@@ -1997,7 +2354,6 @@
           <w:sz w:val="26"/>
           <w:szCs w:val="26"/>
         </w:rPr>
-        <w:lastRenderedPageBreak/>
         <w:tab/>
         <w:t>-Medication Id</w:t>
       </w:r>
@@ -2746,7 +3102,6 @@
           <w:sz w:val="30"/>
           <w:szCs w:val="30"/>
         </w:rPr>
-        <w:lastRenderedPageBreak/>
         <w:tab/>
       </w:r>
       <w:proofErr w:type="gramStart"/>

</xml_diff>

<commit_message>
Auth and UserService Unit test completed
</commit_message>
<xml_diff>
--- a/Pharmacy Complete Design.docx
+++ b/Pharmacy Complete Design.docx
@@ -315,7 +315,6 @@
       </w:r>
     </w:p>
     <w:p>
-      <w:bookmarkStart w:id="0" w:name="_GoBack"/>
       <w:r>
         <w:t>{</w:t>
       </w:r>
@@ -665,7 +664,6 @@
         <w:t>}</w:t>
       </w:r>
     </w:p>
-    <w:bookmarkEnd w:id="0"/>
     <w:p>
       <w:pPr>
         <w:tabs>
@@ -3369,6 +3367,30 @@
         </w:rPr>
         <w:t>4.</w:t>
       </w:r>
+    </w:p>
+    <w:p>
+      <w:pPr>
+        <w:tabs>
+          <w:tab w:val="left" w:pos="1670"/>
+        </w:tabs>
+        <w:rPr>
+          <w:sz w:val="30"/>
+          <w:szCs w:val="30"/>
+        </w:rPr>
+      </w:pPr>
+    </w:p>
+    <w:p>
+      <w:pPr>
+        <w:tabs>
+          <w:tab w:val="left" w:pos="1670"/>
+        </w:tabs>
+        <w:rPr>
+          <w:sz w:val="30"/>
+          <w:szCs w:val="30"/>
+        </w:rPr>
+      </w:pPr>
+      <w:bookmarkStart w:id="0" w:name="_GoBack"/>
+      <w:bookmarkEnd w:id="0"/>
     </w:p>
     <w:p>
       <w:pPr>

</xml_diff>